<commit_message>
Initial proposed method to calculate square root of 2 created along with information on source, next is to determine if decimals can be increased without a package
</commit_message>
<xml_diff>
--- a/Resources/References.docx
+++ b/Resources/References.docx
@@ -99,6 +99,62 @@
                 </w:rPr>
                 <w:br/>
                 <w:t>[Accessed 07 October 2020].</w:t>
+              </w:r>
+            </w:p>
+            <w:p>
+              <w:pPr>
+                <w:pStyle w:val="Bibliography"/>
+                <w:rPr>
+                  <w:noProof/>
+                  <w:lang w:val="en-US"/>
+                </w:rPr>
+              </w:pPr>
+              <w:r>
+                <w:rPr>
+                  <w:noProof/>
+                  <w:lang w:val="en-US"/>
+                </w:rPr>
+                <w:t xml:space="preserve">perigon, 2017. </w:t>
+              </w:r>
+              <w:r>
+                <w:rPr>
+                  <w:i/>
+                  <w:iCs/>
+                  <w:noProof/>
+                  <w:lang w:val="en-US"/>
+                </w:rPr>
+                <w:t xml:space="preserve">Square root of a number without math.sqrt. </w:t>
+              </w:r>
+              <w:r>
+                <w:rPr>
+                  <w:noProof/>
+                  <w:lang w:val="en-US"/>
+                </w:rPr>
+                <w:t xml:space="preserve">[Online] </w:t>
+              </w:r>
+              <w:r>
+                <w:rPr>
+                  <w:noProof/>
+                  <w:lang w:val="en-US"/>
+                </w:rPr>
+                <w:br/>
+                <w:t xml:space="preserve">Available at: </w:t>
+              </w:r>
+              <w:r>
+                <w:rPr>
+                  <w:noProof/>
+                  <w:u w:val="single"/>
+                  <w:lang w:val="en-US"/>
+                </w:rPr>
+                <w:t>https://stackoverflow.com/questions/45135238/square-root-of-a-number-without-math-sqrt</w:t>
+              </w:r>
+              <w:r>
+                <w:rPr>
+                  <w:noProof/>
+                  <w:lang w:val="en-US"/>
+                </w:rPr>
+                <w:br/>
+                <w:t>[Accessed 10 October 2020].</w:t>
               </w:r>
             </w:p>
             <w:p>
@@ -858,21 +914,6 @@
 </file>
 
 <file path=customXml/item1.xml><?xml version="1.0" encoding="utf-8"?>
-<p:properties xmlns:p="http://schemas.microsoft.com/office/2006/metadata/properties" xmlns:xsi="http://www.w3.org/2001/XMLSchema-instance" xmlns:pc="http://schemas.microsoft.com/office/infopath/2007/PartnerControls">
-  <documentManagement/>
-</p:properties>
-</file>
-
-<file path=customXml/item2.xml><?xml version="1.0" encoding="utf-8"?>
-<?mso-contentType ?>
-<FormTemplates xmlns="http://schemas.microsoft.com/sharepoint/v3/contenttype/forms">
-  <Display>DocumentLibraryForm</Display>
-  <Edit>DocumentLibraryForm</Edit>
-  <New>DocumentLibraryForm</New>
-</FormTemplates>
-</file>
-
-<file path=customXml/item3.xml><?xml version="1.0" encoding="utf-8"?>
 <ct:contentTypeSchema xmlns:ct="http://schemas.microsoft.com/office/2006/metadata/contentType" xmlns:ma="http://schemas.microsoft.com/office/2006/metadata/properties/metaAttributes" ct:_="" ma:_="" ma:contentTypeName="Document" ma:contentTypeID="0x0101008514E67A28429D4E919A68907FF149CA" ma:contentTypeVersion="12" ma:contentTypeDescription="Create a new document." ma:contentTypeScope="" ma:versionID="e318613c486bd2a1c84da55340237d02">
   <xsd:schema xmlns:xsd="http://www.w3.org/2001/XMLSchema" xmlns:xs="http://www.w3.org/2001/XMLSchema" xmlns:p="http://schemas.microsoft.com/office/2006/metadata/properties" xmlns:ns3="db0ea8b3-7d0d-4eb3-87e0-71f4018cf59a" xmlns:ns4="ecc01faa-b5f7-4320-9624-c81be6f33bdd" targetNamespace="http://schemas.microsoft.com/office/2006/metadata/properties" ma:root="true" ma:fieldsID="c5819ffeac9c52c1114a4b38f3d36c51" ns3:_="" ns4:_="">
     <xsd:import namespace="db0ea8b3-7d0d-4eb3-87e0-71f4018cf59a"/>
@@ -1089,6 +1130,21 @@
 </ct:contentTypeSchema>
 </file>
 
+<file path=customXml/item2.xml><?xml version="1.0" encoding="utf-8"?>
+<?mso-contentType ?>
+<FormTemplates xmlns="http://schemas.microsoft.com/sharepoint/v3/contenttype/forms">
+  <Display>DocumentLibraryForm</Display>
+  <Edit>DocumentLibraryForm</Edit>
+  <New>DocumentLibraryForm</New>
+</FormTemplates>
+</file>
+
+<file path=customXml/item3.xml><?xml version="1.0" encoding="utf-8"?>
+<p:properties xmlns:p="http://schemas.microsoft.com/office/2006/metadata/properties" xmlns:xsi="http://www.w3.org/2001/XMLSchema-instance" xmlns:pc="http://schemas.microsoft.com/office/infopath/2007/PartnerControls">
+  <documentManagement/>
+</p:properties>
+</file>
+
 <file path=customXml/item4.xml><?xml version="1.0" encoding="utf-8"?>
 <b:Sources xmlns:b="http://schemas.openxmlformats.org/officeDocument/2006/bibliography" xmlns="http://schemas.openxmlformats.org/officeDocument/2006/bibliography" SelectedStyle="\HarvardAnglia2008OfficeOnline.xsl" StyleName="Harvard - Anglia" Version="2008">
   <b:Source>
@@ -1107,35 +1163,31 @@
     <b:URL>http://www.math.com/school/subject1/lessons/S1U1L9DP.html</b:URL>
     <b:RefOrder>1</b:RefOrder>
   </b:Source>
+  <b:Source>
+    <b:Tag>per17</b:Tag>
+    <b:SourceType>InternetSite</b:SourceType>
+    <b:Guid>{306EB3BD-ECC1-4FC8-8584-38576807E33E}</b:Guid>
+    <b:Author>
+      <b:Author>
+        <b:NameList>
+          <b:Person>
+            <b:Last>perigon</b:Last>
+          </b:Person>
+        </b:NameList>
+      </b:Author>
+    </b:Author>
+    <b:Title>Square root of a number without math.sqrt</b:Title>
+    <b:Year>2017</b:Year>
+    <b:YearAccessed>2020</b:YearAccessed>
+    <b:MonthAccessed>October</b:MonthAccessed>
+    <b:DayAccessed>10</b:DayAccessed>
+    <b:URL>https://stackoverflow.com/questions/45135238/square-root-of-a-number-without-math-sqrt</b:URL>
+    <b:RefOrder>2</b:RefOrder>
+  </b:Source>
 </b:Sources>
 </file>
 
 <file path=customXml/itemProps1.xml><?xml version="1.0" encoding="utf-8"?>
-<ds:datastoreItem xmlns:ds="http://schemas.openxmlformats.org/officeDocument/2006/customXml" ds:itemID="{E72BBF65-D37E-480F-A2F3-5B473C7D3B17}">
-  <ds:schemaRefs>
-    <ds:schemaRef ds:uri="http://purl.org/dc/terms/"/>
-    <ds:schemaRef ds:uri="http://schemas.microsoft.com/office/infopath/2007/PartnerControls"/>
-    <ds:schemaRef ds:uri="http://schemas.microsoft.com/office/2006/documentManagement/types"/>
-    <ds:schemaRef ds:uri="http://schemas.microsoft.com/office/2006/metadata/properties"/>
-    <ds:schemaRef ds:uri="http://purl.org/dc/elements/1.1/"/>
-    <ds:schemaRef ds:uri="ecc01faa-b5f7-4320-9624-c81be6f33bdd"/>
-    <ds:schemaRef ds:uri="http://schemas.openxmlformats.org/package/2006/metadata/core-properties"/>
-    <ds:schemaRef ds:uri="db0ea8b3-7d0d-4eb3-87e0-71f4018cf59a"/>
-    <ds:schemaRef ds:uri="http://www.w3.org/XML/1998/namespace"/>
-    <ds:schemaRef ds:uri="http://purl.org/dc/dcmitype/"/>
-  </ds:schemaRefs>
-</ds:datastoreItem>
-</file>
-
-<file path=customXml/itemProps2.xml><?xml version="1.0" encoding="utf-8"?>
-<ds:datastoreItem xmlns:ds="http://schemas.openxmlformats.org/officeDocument/2006/customXml" ds:itemID="{C6383262-9FEB-4342-97E4-70ABDE5E5A68}">
-  <ds:schemaRefs>
-    <ds:schemaRef ds:uri="http://schemas.microsoft.com/sharepoint/v3/contenttype/forms"/>
-  </ds:schemaRefs>
-</ds:datastoreItem>
-</file>
-
-<file path=customXml/itemProps3.xml><?xml version="1.0" encoding="utf-8"?>
 <ds:datastoreItem xmlns:ds="http://schemas.openxmlformats.org/officeDocument/2006/customXml" ds:itemID="{0DB51E2C-0A99-4E2D-B726-AB671CE3CDB4}">
   <ds:schemaRefs>
     <ds:schemaRef ds:uri="http://schemas.microsoft.com/office/2006/metadata/contentType"/>
@@ -1154,8 +1206,33 @@
 </ds:datastoreItem>
 </file>
 
+<file path=customXml/itemProps2.xml><?xml version="1.0" encoding="utf-8"?>
+<ds:datastoreItem xmlns:ds="http://schemas.openxmlformats.org/officeDocument/2006/customXml" ds:itemID="{C6383262-9FEB-4342-97E4-70ABDE5E5A68}">
+  <ds:schemaRefs>
+    <ds:schemaRef ds:uri="http://schemas.microsoft.com/sharepoint/v3/contenttype/forms"/>
+  </ds:schemaRefs>
+</ds:datastoreItem>
+</file>
+
+<file path=customXml/itemProps3.xml><?xml version="1.0" encoding="utf-8"?>
+<ds:datastoreItem xmlns:ds="http://schemas.openxmlformats.org/officeDocument/2006/customXml" ds:itemID="{E72BBF65-D37E-480F-A2F3-5B473C7D3B17}">
+  <ds:schemaRefs>
+    <ds:schemaRef ds:uri="http://schemas.microsoft.com/office/infopath/2007/PartnerControls"/>
+    <ds:schemaRef ds:uri="http://purl.org/dc/elements/1.1/"/>
+    <ds:schemaRef ds:uri="http://schemas.microsoft.com/office/2006/metadata/properties"/>
+    <ds:schemaRef ds:uri="http://schemas.microsoft.com/office/2006/documentManagement/types"/>
+    <ds:schemaRef ds:uri="http://purl.org/dc/terms/"/>
+    <ds:schemaRef ds:uri="http://schemas.openxmlformats.org/package/2006/metadata/core-properties"/>
+    <ds:schemaRef ds:uri="db0ea8b3-7d0d-4eb3-87e0-71f4018cf59a"/>
+    <ds:schemaRef ds:uri="http://purl.org/dc/dcmitype/"/>
+    <ds:schemaRef ds:uri="ecc01faa-b5f7-4320-9624-c81be6f33bdd"/>
+    <ds:schemaRef ds:uri="http://www.w3.org/XML/1998/namespace"/>
+  </ds:schemaRefs>
+</ds:datastoreItem>
+</file>
+
 <file path=customXml/itemProps4.xml><?xml version="1.0" encoding="utf-8"?>
-<ds:datastoreItem xmlns:ds="http://schemas.openxmlformats.org/officeDocument/2006/customXml" ds:itemID="{A8C45B14-92D2-4B20-90AD-5184A26CEAB5}">
+<ds:datastoreItem xmlns:ds="http://schemas.openxmlformats.org/officeDocument/2006/customXml" ds:itemID="{55561AF7-C731-40E2-BCB9-E4FD9B5BF690}">
   <ds:schemaRefs>
     <ds:schemaRef ds:uri="http://schemas.openxmlformats.org/officeDocument/2006/bibliography"/>
   </ds:schemaRefs>

</xml_diff>

<commit_message>
Code now displaying Square root to 100 decimal places, however getting recurring 0's in calculation at end of result
</commit_message>
<xml_diff>
--- a/Resources/References.docx
+++ b/Resources/References.docx
@@ -158,6 +158,62 @@
               </w:r>
             </w:p>
             <w:p>
+              <w:pPr>
+                <w:pStyle w:val="Bibliography"/>
+                <w:rPr>
+                  <w:noProof/>
+                  <w:lang w:val="en-US"/>
+                </w:rPr>
+              </w:pPr>
+              <w:r>
+                <w:rPr>
+                  <w:noProof/>
+                  <w:lang w:val="en-US"/>
+                </w:rPr>
+                <w:t xml:space="preserve">SYK, 2015. </w:t>
+              </w:r>
+              <w:r>
+                <w:rPr>
+                  <w:i/>
+                  <w:iCs/>
+                  <w:noProof/>
+                  <w:lang w:val="en-US"/>
+                </w:rPr>
+                <w:t xml:space="preserve">Python setting Decimal Place range without rounding?. </w:t>
+              </w:r>
+              <w:r>
+                <w:rPr>
+                  <w:noProof/>
+                  <w:lang w:val="en-US"/>
+                </w:rPr>
+                <w:t xml:space="preserve">[Online] </w:t>
+              </w:r>
+              <w:r>
+                <w:rPr>
+                  <w:noProof/>
+                  <w:lang w:val="en-US"/>
+                </w:rPr>
+                <w:br/>
+                <w:t xml:space="preserve">Available at: </w:t>
+              </w:r>
+              <w:r>
+                <w:rPr>
+                  <w:noProof/>
+                  <w:u w:val="single"/>
+                  <w:lang w:val="en-US"/>
+                </w:rPr>
+                <w:t>https://stackoverflow.com/questions/29246455/python-setting-decimal-place-range-without-rounding</w:t>
+              </w:r>
+              <w:r>
+                <w:rPr>
+                  <w:noProof/>
+                  <w:lang w:val="en-US"/>
+                </w:rPr>
+                <w:br/>
+                <w:t>[Accessed 10 October 2020].</w:t>
+              </w:r>
+            </w:p>
+            <w:p>
               <w:r>
                 <w:rPr>
                   <w:b/>
@@ -167,13 +223,72 @@
                 <w:fldChar w:fldCharType="end"/>
               </w:r>
             </w:p>
-            <w:bookmarkStart w:id="0" w:name="_GoBack" w:displacedByCustomXml="next"/>
-            <w:bookmarkEnd w:id="0" w:displacedByCustomXml="next"/>
           </w:sdtContent>
         </w:sdt>
       </w:sdtContent>
     </w:sdt>
     <w:p/>
+    <w:p/>
+    <w:p/>
+    <w:p>
+      <w:sdt>
+        <w:sdtPr>
+          <w:id w:val="47572596"/>
+          <w:citation/>
+        </w:sdtPr>
+        <w:sdtContent>
+          <w:r>
+            <w:fldChar w:fldCharType="begin"/>
+          </w:r>
+          <w:r>
+            <w:instrText xml:space="preserve"> CITATION per17 \l 6153 </w:instrText>
+          </w:r>
+          <w:r>
+            <w:fldChar w:fldCharType="separate"/>
+          </w:r>
+          <w:r>
+            <w:rPr>
+              <w:noProof/>
+            </w:rPr>
+            <w:t>(perigon, 2017)</w:t>
+          </w:r>
+          <w:r>
+            <w:fldChar w:fldCharType="end"/>
+          </w:r>
+        </w:sdtContent>
+      </w:sdt>
+      <w:r>
+        <w:t xml:space="preserve">, </w:t>
+      </w:r>
+      <w:bookmarkStart w:id="0" w:name="_GoBack"/>
+      <w:sdt>
+        <w:sdtPr>
+          <w:id w:val="-250048339"/>
+          <w:citation/>
+        </w:sdtPr>
+        <w:sdtContent>
+          <w:r>
+            <w:fldChar w:fldCharType="begin"/>
+          </w:r>
+          <w:r>
+            <w:instrText xml:space="preserve"> CITATION SYK15 \l 6153 </w:instrText>
+          </w:r>
+          <w:r>
+            <w:fldChar w:fldCharType="separate"/>
+          </w:r>
+          <w:r>
+            <w:rPr>
+              <w:noProof/>
+            </w:rPr>
+            <w:t>(SYK, 2015)</w:t>
+          </w:r>
+          <w:r>
+            <w:fldChar w:fldCharType="end"/>
+          </w:r>
+        </w:sdtContent>
+      </w:sdt>
+      <w:bookmarkEnd w:id="0"/>
+    </w:p>
     <w:sectPr>
       <w:pgSz w:w="11906" w:h="16838"/>
       <w:pgMar w:top="1440" w:right="1440" w:bottom="1440" w:left="1440" w:header="708" w:footer="708" w:gutter="0"/>
@@ -1161,7 +1276,7 @@
     <b:MonthAccessed>October</b:MonthAccessed>
     <b:DayAccessed>07</b:DayAccessed>
     <b:URL>http://www.math.com/school/subject1/lessons/S1U1L9DP.html</b:URL>
-    <b:RefOrder>1</b:RefOrder>
+    <b:RefOrder>3</b:RefOrder>
   </b:Source>
   <b:Source>
     <b:Tag>per17</b:Tag>
@@ -1182,6 +1297,27 @@
     <b:MonthAccessed>October</b:MonthAccessed>
     <b:DayAccessed>10</b:DayAccessed>
     <b:URL>https://stackoverflow.com/questions/45135238/square-root-of-a-number-without-math-sqrt</b:URL>
+    <b:RefOrder>1</b:RefOrder>
+  </b:Source>
+  <b:Source>
+    <b:Tag>SYK15</b:Tag>
+    <b:SourceType>InternetSite</b:SourceType>
+    <b:Guid>{0A1EF928-9B28-4293-8F23-813BB682E730}</b:Guid>
+    <b:Author>
+      <b:Author>
+        <b:NameList>
+          <b:Person>
+            <b:Last>SYK</b:Last>
+          </b:Person>
+        </b:NameList>
+      </b:Author>
+    </b:Author>
+    <b:Title>Python setting Decimal Place range without rounding?</b:Title>
+    <b:Year>2015</b:Year>
+    <b:YearAccessed>2020</b:YearAccessed>
+    <b:MonthAccessed>October</b:MonthAccessed>
+    <b:DayAccessed>10</b:DayAccessed>
+    <b:URL>https://stackoverflow.com/questions/29246455/python-setting-decimal-place-range-without-rounding</b:URL>
     <b:RefOrder>2</b:RefOrder>
   </b:Source>
 </b:Sources>
@@ -1232,7 +1368,7 @@
 </file>
 
 <file path=customXml/itemProps4.xml><?xml version="1.0" encoding="utf-8"?>
-<ds:datastoreItem xmlns:ds="http://schemas.openxmlformats.org/officeDocument/2006/customXml" ds:itemID="{55561AF7-C731-40E2-BCB9-E4FD9B5BF690}">
+<ds:datastoreItem xmlns:ds="http://schemas.openxmlformats.org/officeDocument/2006/customXml" ds:itemID="{A37985ED-551C-4243-80B8-757872BDDFA8}">
   <ds:schemaRefs>
     <ds:schemaRef ds:uri="http://schemas.openxmlformats.org/officeDocument/2006/bibliography"/>
   </ds:schemaRefs>

</xml_diff>

<commit_message>
Further work on Square Root Function, little progress made but ruling out possible lines of thought
</commit_message>
<xml_diff>
--- a/Resources/References.docx
+++ b/Resources/References.docx
@@ -170,6 +170,118 @@
                   <w:noProof/>
                   <w:lang w:val="en-US"/>
                 </w:rPr>
+                <w:t xml:space="preserve">Python Software Foundation, 2020. </w:t>
+              </w:r>
+              <w:r>
+                <w:rPr>
+                  <w:i/>
+                  <w:iCs/>
+                  <w:noProof/>
+                  <w:lang w:val="en-US"/>
+                </w:rPr>
+                <w:t xml:space="preserve">15. Floating Point Arithmetic: Issues and Limitations. </w:t>
+              </w:r>
+              <w:r>
+                <w:rPr>
+                  <w:noProof/>
+                  <w:lang w:val="en-US"/>
+                </w:rPr>
+                <w:t xml:space="preserve">[Online] </w:t>
+              </w:r>
+              <w:r>
+                <w:rPr>
+                  <w:noProof/>
+                  <w:lang w:val="en-US"/>
+                </w:rPr>
+                <w:br/>
+                <w:t xml:space="preserve">Available at: </w:t>
+              </w:r>
+              <w:r>
+                <w:rPr>
+                  <w:noProof/>
+                  <w:u w:val="single"/>
+                  <w:lang w:val="en-US"/>
+                </w:rPr>
+                <w:t>https://docs.python.org/3/tutorial/floatingpoint.html</w:t>
+              </w:r>
+              <w:r>
+                <w:rPr>
+                  <w:noProof/>
+                  <w:lang w:val="en-US"/>
+                </w:rPr>
+                <w:br/>
+                <w:t>[Accessed 10 October 2020].</w:t>
+              </w:r>
+            </w:p>
+            <w:p>
+              <w:pPr>
+                <w:pStyle w:val="Bibliography"/>
+                <w:rPr>
+                  <w:noProof/>
+                  <w:lang w:val="en-US"/>
+                </w:rPr>
+              </w:pPr>
+              <w:r>
+                <w:rPr>
+                  <w:noProof/>
+                  <w:lang w:val="en-US"/>
+                </w:rPr>
+                <w:t xml:space="preserve">Python Software Foundation, 2020. </w:t>
+              </w:r>
+              <w:r>
+                <w:rPr>
+                  <w:i/>
+                  <w:iCs/>
+                  <w:noProof/>
+                  <w:lang w:val="en-US"/>
+                </w:rPr>
+                <w:t xml:space="preserve">Built-in Types. </w:t>
+              </w:r>
+              <w:r>
+                <w:rPr>
+                  <w:noProof/>
+                  <w:lang w:val="en-US"/>
+                </w:rPr>
+                <w:t xml:space="preserve">[Online] </w:t>
+              </w:r>
+              <w:r>
+                <w:rPr>
+                  <w:noProof/>
+                  <w:lang w:val="en-US"/>
+                </w:rPr>
+                <w:br/>
+                <w:t xml:space="preserve">Available at: </w:t>
+              </w:r>
+              <w:r>
+                <w:rPr>
+                  <w:noProof/>
+                  <w:u w:val="single"/>
+                  <w:lang w:val="en-US"/>
+                </w:rPr>
+                <w:t>https://docs.python.org/3/library/stdtypes.html?highlight=as_integer_ratio#float.as_integer_ratio</w:t>
+              </w:r>
+              <w:r>
+                <w:rPr>
+                  <w:noProof/>
+                  <w:lang w:val="en-US"/>
+                </w:rPr>
+                <w:br/>
+                <w:t>[Accessed 11 October 2020].</w:t>
+              </w:r>
+            </w:p>
+            <w:p>
+              <w:pPr>
+                <w:pStyle w:val="Bibliography"/>
+                <w:rPr>
+                  <w:noProof/>
+                  <w:lang w:val="en-US"/>
+                </w:rPr>
+              </w:pPr>
+              <w:r>
+                <w:rPr>
+                  <w:noProof/>
+                  <w:lang w:val="en-US"/>
+                </w:rPr>
                 <w:t xml:space="preserve">SYK, 2015. </w:t>
               </w:r>
               <w:r>
@@ -236,6 +348,7 @@
           <w:id w:val="47572596"/>
           <w:citation/>
         </w:sdtPr>
+        <w:sdtEndPr/>
         <w:sdtContent>
           <w:r>
             <w:fldChar w:fldCharType="begin"/>
@@ -260,12 +373,12 @@
       <w:r>
         <w:t xml:space="preserve">, </w:t>
       </w:r>
-      <w:bookmarkStart w:id="0" w:name="_GoBack"/>
       <w:sdt>
         <w:sdtPr>
           <w:id w:val="-250048339"/>
           <w:citation/>
         </w:sdtPr>
+        <w:sdtEndPr/>
         <w:sdtContent>
           <w:r>
             <w:fldChar w:fldCharType="begin"/>
@@ -287,6 +400,10 @@
           </w:r>
         </w:sdtContent>
       </w:sdt>
+      <w:r>
+        <w:t xml:space="preserve">, </w:t>
+      </w:r>
+      <w:bookmarkStart w:id="0" w:name="_GoBack"/>
       <w:bookmarkEnd w:id="0"/>
     </w:p>
     <w:sectPr>
@@ -1320,6 +1437,44 @@
     <b:URL>https://stackoverflow.com/questions/29246455/python-setting-decimal-place-range-without-rounding</b:URL>
     <b:RefOrder>2</b:RefOrder>
   </b:Source>
+  <b:Source>
+    <b:Tag>Pyt20</b:Tag>
+    <b:SourceType>DocumentFromInternetSite</b:SourceType>
+    <b:Guid>{16EA9933-7985-4B0A-92E0-E370DA5A3776}</b:Guid>
+    <b:Title>15. Floating Point Arithmetic: Issues and Limitations</b:Title>
+    <b:Year>2020</b:Year>
+    <b:YearAccessed>2020</b:YearAccessed>
+    <b:MonthAccessed>October</b:MonthAccessed>
+    <b:DayAccessed>10</b:DayAccessed>
+    <b:URL>https://docs.python.org/3/tutorial/floatingpoint.html</b:URL>
+    <b:Author>
+      <b:Author>
+        <b:Corporate>Python Software Foundation</b:Corporate>
+      </b:Author>
+    </b:Author>
+    <b:Month>October</b:Month>
+    <b:Day>20</b:Day>
+    <b:RefOrder>4</b:RefOrder>
+  </b:Source>
+  <b:Source>
+    <b:Tag>Pyt201</b:Tag>
+    <b:SourceType>DocumentFromInternetSite</b:SourceType>
+    <b:Guid>{7E4B386D-6EF6-47A7-BC1E-5DCCED15B575}</b:Guid>
+    <b:Author>
+      <b:Author>
+        <b:Corporate>Python Software Foundation</b:Corporate>
+      </b:Author>
+    </b:Author>
+    <b:Title>Built-in Types</b:Title>
+    <b:Year>2020</b:Year>
+    <b:Month>October</b:Month>
+    <b:Day>10</b:Day>
+    <b:YearAccessed>2020</b:YearAccessed>
+    <b:MonthAccessed>October</b:MonthAccessed>
+    <b:DayAccessed>11</b:DayAccessed>
+    <b:URL>https://docs.python.org/3/library/stdtypes.html?highlight=as_integer_ratio#float.as_integer_ratio</b:URL>
+    <b:RefOrder>5</b:RefOrder>
+  </b:Source>
 </b:Sources>
 </file>
 
@@ -1353,22 +1508,22 @@
 <file path=customXml/itemProps3.xml><?xml version="1.0" encoding="utf-8"?>
 <ds:datastoreItem xmlns:ds="http://schemas.openxmlformats.org/officeDocument/2006/customXml" ds:itemID="{E72BBF65-D37E-480F-A2F3-5B473C7D3B17}">
   <ds:schemaRefs>
-    <ds:schemaRef ds:uri="http://schemas.microsoft.com/office/infopath/2007/PartnerControls"/>
-    <ds:schemaRef ds:uri="http://purl.org/dc/elements/1.1/"/>
-    <ds:schemaRef ds:uri="http://schemas.microsoft.com/office/2006/metadata/properties"/>
-    <ds:schemaRef ds:uri="http://schemas.microsoft.com/office/2006/documentManagement/types"/>
-    <ds:schemaRef ds:uri="http://purl.org/dc/terms/"/>
     <ds:schemaRef ds:uri="http://schemas.openxmlformats.org/package/2006/metadata/core-properties"/>
     <ds:schemaRef ds:uri="db0ea8b3-7d0d-4eb3-87e0-71f4018cf59a"/>
     <ds:schemaRef ds:uri="http://purl.org/dc/dcmitype/"/>
+    <ds:schemaRef ds:uri="http://schemas.microsoft.com/office/infopath/2007/PartnerControls"/>
+    <ds:schemaRef ds:uri="http://schemas.microsoft.com/office/2006/documentManagement/types"/>
+    <ds:schemaRef ds:uri="http://purl.org/dc/elements/1.1/"/>
+    <ds:schemaRef ds:uri="http://schemas.microsoft.com/office/2006/metadata/properties"/>
     <ds:schemaRef ds:uri="ecc01faa-b5f7-4320-9624-c81be6f33bdd"/>
+    <ds:schemaRef ds:uri="http://purl.org/dc/terms/"/>
     <ds:schemaRef ds:uri="http://www.w3.org/XML/1998/namespace"/>
   </ds:schemaRefs>
 </ds:datastoreItem>
 </file>
 
 <file path=customXml/itemProps4.xml><?xml version="1.0" encoding="utf-8"?>
-<ds:datastoreItem xmlns:ds="http://schemas.openxmlformats.org/officeDocument/2006/customXml" ds:itemID="{A37985ED-551C-4243-80B8-757872BDDFA8}">
+<ds:datastoreItem xmlns:ds="http://schemas.openxmlformats.org/officeDocument/2006/customXml" ds:itemID="{E759F5D0-F76A-463E-9EA3-247D749384BE}">
   <ds:schemaRefs>
     <ds:schemaRef ds:uri="http://schemas.openxmlformats.org/officeDocument/2006/bibliography"/>
   </ds:schemaRefs>

</xml_diff>

<commit_message>
Code adapted to calculate exponent of 2 which will later be formatted to show square root of 2 and used to compare wiht math package calculationg
</commit_message>
<xml_diff>
--- a/Resources/References.docx
+++ b/Resources/References.docx
@@ -58,6 +58,62 @@
                   <w:noProof/>
                   <w:lang w:val="en-US"/>
                 </w:rPr>
+                <w:t xml:space="preserve">D'Aprano, S., 2011. </w:t>
+              </w:r>
+              <w:r>
+                <w:rPr>
+                  <w:i/>
+                  <w:iCs/>
+                  <w:noProof/>
+                  <w:lang w:val="en-US"/>
+                </w:rPr>
+                <w:t xml:space="preserve">INTEGER SQUARE ROOT FUNCTION (PYTHON RECIPE). </w:t>
+              </w:r>
+              <w:r>
+                <w:rPr>
+                  <w:noProof/>
+                  <w:lang w:val="en-US"/>
+                </w:rPr>
+                <w:t xml:space="preserve">[Online] </w:t>
+              </w:r>
+              <w:r>
+                <w:rPr>
+                  <w:noProof/>
+                  <w:lang w:val="en-US"/>
+                </w:rPr>
+                <w:br/>
+                <w:t xml:space="preserve">Available at: </w:t>
+              </w:r>
+              <w:r>
+                <w:rPr>
+                  <w:noProof/>
+                  <w:u w:val="single"/>
+                  <w:lang w:val="en-US"/>
+                </w:rPr>
+                <w:t>https://code.activestate.com/recipes/577821-integer-square-root-function/</w:t>
+              </w:r>
+              <w:r>
+                <w:rPr>
+                  <w:noProof/>
+                  <w:lang w:val="en-US"/>
+                </w:rPr>
+                <w:br/>
+                <w:t>[Accessed 11 October 2020].</w:t>
+              </w:r>
+            </w:p>
+            <w:p>
+              <w:pPr>
+                <w:pStyle w:val="Bibliography"/>
+                <w:rPr>
+                  <w:noProof/>
+                  <w:lang w:val="en-US"/>
+                </w:rPr>
+              </w:pPr>
+              <w:r>
+                <w:rPr>
+                  <w:noProof/>
+                  <w:lang w:val="en-US"/>
+                </w:rPr>
                 <w:t xml:space="preserve">Math.com, n.d. </w:t>
               </w:r>
               <w:r>
@@ -363,6 +419,12 @@
             <w:rPr>
               <w:noProof/>
             </w:rPr>
+            <w:t xml:space="preserve"> </w:t>
+          </w:r>
+          <w:r>
+            <w:rPr>
+              <w:noProof/>
+            </w:rPr>
             <w:t>(perigon, 2017)</w:t>
           </w:r>
           <w:r>
@@ -403,6 +465,61 @@
       <w:r>
         <w:t xml:space="preserve">, </w:t>
       </w:r>
+      <w:sdt>
+        <w:sdtPr>
+          <w:id w:val="358779452"/>
+          <w:citation/>
+        </w:sdtPr>
+        <w:sdtContent>
+          <w:r>
+            <w:fldChar w:fldCharType="begin"/>
+          </w:r>
+          <w:r>
+            <w:instrText xml:space="preserve"> CITATION Pyt201 \l 6153 </w:instrText>
+          </w:r>
+          <w:r>
+            <w:fldChar w:fldCharType="separate"/>
+          </w:r>
+          <w:r>
+            <w:rPr>
+              <w:noProof/>
+            </w:rPr>
+            <w:t>(Python Software Foundation, 2020)</w:t>
+          </w:r>
+          <w:r>
+            <w:fldChar w:fldCharType="end"/>
+          </w:r>
+        </w:sdtContent>
+      </w:sdt>
+      <w:r>
+        <w:t xml:space="preserve">, </w:t>
+      </w:r>
+      <w:sdt>
+        <w:sdtPr>
+          <w:id w:val="-662246815"/>
+          <w:citation/>
+        </w:sdtPr>
+        <w:sdtContent>
+          <w:r>
+            <w:fldChar w:fldCharType="begin"/>
+          </w:r>
+          <w:r>
+            <w:instrText xml:space="preserve"> CITATION DAp11 \l 6153 </w:instrText>
+          </w:r>
+          <w:r>
+            <w:fldChar w:fldCharType="separate"/>
+          </w:r>
+          <w:r>
+            <w:rPr>
+              <w:noProof/>
+            </w:rPr>
+            <w:t>(D'Aprano, 2011)</w:t>
+          </w:r>
+          <w:r>
+            <w:fldChar w:fldCharType="end"/>
+          </w:r>
+        </w:sdtContent>
+      </w:sdt>
       <w:bookmarkStart w:id="0" w:name="_GoBack"/>
       <w:bookmarkEnd w:id="0"/>
     </w:p>
@@ -1393,7 +1510,7 @@
     <b:MonthAccessed>October</b:MonthAccessed>
     <b:DayAccessed>07</b:DayAccessed>
     <b:URL>http://www.math.com/school/subject1/lessons/S1U1L9DP.html</b:URL>
-    <b:RefOrder>3</b:RefOrder>
+    <b:RefOrder>5</b:RefOrder>
   </b:Source>
   <b:Source>
     <b:Tag>per17</b:Tag>
@@ -1454,7 +1571,7 @@
     </b:Author>
     <b:Month>October</b:Month>
     <b:Day>20</b:Day>
-    <b:RefOrder>4</b:RefOrder>
+    <b:RefOrder>6</b:RefOrder>
   </b:Source>
   <b:Source>
     <b:Tag>Pyt201</b:Tag>
@@ -1473,7 +1590,29 @@
     <b:MonthAccessed>October</b:MonthAccessed>
     <b:DayAccessed>11</b:DayAccessed>
     <b:URL>https://docs.python.org/3/library/stdtypes.html?highlight=as_integer_ratio#float.as_integer_ratio</b:URL>
-    <b:RefOrder>5</b:RefOrder>
+    <b:RefOrder>3</b:RefOrder>
+  </b:Source>
+  <b:Source>
+    <b:Tag>DAp11</b:Tag>
+    <b:SourceType>InternetSite</b:SourceType>
+    <b:Guid>{01A4308B-0AF5-4871-9FE9-06428C61AEA0}</b:Guid>
+    <b:Title>INTEGER SQUARE ROOT FUNCTION (PYTHON RECIPE)</b:Title>
+    <b:Year>2011</b:Year>
+    <b:YearAccessed>2020</b:YearAccessed>
+    <b:MonthAccessed>October</b:MonthAccessed>
+    <b:DayAccessed>11</b:DayAccessed>
+    <b:URL>https://code.activestate.com/recipes/577821-integer-square-root-function/</b:URL>
+    <b:Author>
+      <b:Author>
+        <b:NameList>
+          <b:Person>
+            <b:Last>D'Aprano</b:Last>
+            <b:First>Steven</b:First>
+          </b:Person>
+        </b:NameList>
+      </b:Author>
+    </b:Author>
+    <b:RefOrder>4</b:RefOrder>
   </b:Source>
 </b:Sources>
 </file>
@@ -1523,7 +1662,7 @@
 </file>
 
 <file path=customXml/itemProps4.xml><?xml version="1.0" encoding="utf-8"?>
-<ds:datastoreItem xmlns:ds="http://schemas.openxmlformats.org/officeDocument/2006/customXml" ds:itemID="{E759F5D0-F76A-463E-9EA3-247D749384BE}">
+<ds:datastoreItem xmlns:ds="http://schemas.openxmlformats.org/officeDocument/2006/customXml" ds:itemID="{6D43A1A7-9510-4A64-B040-D659B75DB6FA}">
   <ds:schemaRefs>
     <ds:schemaRef ds:uri="http://schemas.openxmlformats.org/officeDocument/2006/bibliography"/>
   </ds:schemaRefs>

</xml_diff>

<commit_message>
Completion of Question 1 in Taks 2020
</commit_message>
<xml_diff>
--- a/Resources/References.docx
+++ b/Resources/References.docx
@@ -27,6 +27,7 @@
             <w:t>References</w:t>
           </w:r>
         </w:p>
+        <w:bookmarkStart w:id="0" w:name="_GoBack" w:displacedByCustomXml="next"/>
         <w:sdt>
           <w:sdtPr>
             <w:id w:val="-573587230"/>
@@ -170,7 +171,7 @@
                   <w:noProof/>
                   <w:lang w:val="en-US"/>
                 </w:rPr>
-                <w:t xml:space="preserve">perigon, 2017. </w:t>
+                <w:t xml:space="preserve">Nemiroff, R. &amp; Bonnell , J., Unknown. </w:t>
               </w:r>
               <w:r>
                 <w:rPr>
@@ -179,7 +180,7 @@
                   <w:noProof/>
                   <w:lang w:val="en-US"/>
                 </w:rPr>
-                <w:t xml:space="preserve">Square root of a number without math.sqrt. </w:t>
+                <w:t xml:space="preserve">The Square Root of Two to 1 Million Digits. </w:t>
               </w:r>
               <w:r>
                 <w:rPr>
@@ -202,7 +203,7 @@
                   <w:u w:val="single"/>
                   <w:lang w:val="en-US"/>
                 </w:rPr>
-                <w:t>https://stackoverflow.com/questions/45135238/square-root-of-a-number-without-math-sqrt</w:t>
+                <w:t>https://apod.nasa.gov/htmltest/gifcity/sqrt2.1mil</w:t>
               </w:r>
               <w:r>
                 <w:rPr>
@@ -210,7 +211,7 @@
                   <w:lang w:val="en-US"/>
                 </w:rPr>
                 <w:br/>
-                <w:t>[Accessed 10 October 2020].</w:t>
+                <w:t>[Accessed 11 October 2020].</w:t>
               </w:r>
             </w:p>
             <w:p>
@@ -226,7 +227,7 @@
                   <w:noProof/>
                   <w:lang w:val="en-US"/>
                 </w:rPr>
-                <w:t xml:space="preserve">Python Software Foundation, 2020. </w:t>
+                <w:t xml:space="preserve">perigon, 2017. </w:t>
               </w:r>
               <w:r>
                 <w:rPr>
@@ -235,7 +236,7 @@
                   <w:noProof/>
                   <w:lang w:val="en-US"/>
                 </w:rPr>
-                <w:t xml:space="preserve">15. Floating Point Arithmetic: Issues and Limitations. </w:t>
+                <w:t xml:space="preserve">Square root of a number without math.sqrt. </w:t>
               </w:r>
               <w:r>
                 <w:rPr>
@@ -258,7 +259,7 @@
                   <w:u w:val="single"/>
                   <w:lang w:val="en-US"/>
                 </w:rPr>
-                <w:t>https://docs.python.org/3/tutorial/floatingpoint.html</w:t>
+                <w:t>https://stackoverflow.com/questions/45135238/square-root-of-a-number-without-math-sqrt</w:t>
               </w:r>
               <w:r>
                 <w:rPr>
@@ -291,7 +292,7 @@
                   <w:noProof/>
                   <w:lang w:val="en-US"/>
                 </w:rPr>
-                <w:t xml:space="preserve">Built-in Types. </w:t>
+                <w:t xml:space="preserve">15. Floating Point Arithmetic: Issues and Limitations. </w:t>
               </w:r>
               <w:r>
                 <w:rPr>
@@ -314,7 +315,7 @@
                   <w:u w:val="single"/>
                   <w:lang w:val="en-US"/>
                 </w:rPr>
-                <w:t>https://docs.python.org/3/library/stdtypes.html?highlight=as_integer_ratio#float.as_integer_ratio</w:t>
+                <w:t>https://docs.python.org/3/tutorial/floatingpoint.html</w:t>
               </w:r>
               <w:r>
                 <w:rPr>
@@ -322,7 +323,7 @@
                   <w:lang w:val="en-US"/>
                 </w:rPr>
                 <w:br/>
-                <w:t>[Accessed 11 October 2020].</w:t>
+                <w:t>[Accessed 10 October 2020].</w:t>
               </w:r>
             </w:p>
             <w:p>
@@ -338,7 +339,7 @@
                   <w:noProof/>
                   <w:lang w:val="en-US"/>
                 </w:rPr>
-                <w:t xml:space="preserve">SYK, 2015. </w:t>
+                <w:t xml:space="preserve">Python Software Foundation, 2020. </w:t>
               </w:r>
               <w:r>
                 <w:rPr>
@@ -347,7 +348,7 @@
                   <w:noProof/>
                   <w:lang w:val="en-US"/>
                 </w:rPr>
-                <w:t xml:space="preserve">Python setting Decimal Place range without rounding?. </w:t>
+                <w:t xml:space="preserve">Built-in Types. </w:t>
               </w:r>
               <w:r>
                 <w:rPr>
@@ -370,6 +371,118 @@
                   <w:u w:val="single"/>
                   <w:lang w:val="en-US"/>
                 </w:rPr>
+                <w:t>https://docs.python.org/3/library/stdtypes.html?highlight=as_integer_ratio#float.as_integer_ratio</w:t>
+              </w:r>
+              <w:r>
+                <w:rPr>
+                  <w:noProof/>
+                  <w:lang w:val="en-US"/>
+                </w:rPr>
+                <w:br/>
+                <w:t>[Accessed 11 October 2020].</w:t>
+              </w:r>
+            </w:p>
+            <w:p>
+              <w:pPr>
+                <w:pStyle w:val="Bibliography"/>
+                <w:rPr>
+                  <w:noProof/>
+                  <w:lang w:val="en-US"/>
+                </w:rPr>
+              </w:pPr>
+              <w:r>
+                <w:rPr>
+                  <w:noProof/>
+                  <w:lang w:val="en-US"/>
+                </w:rPr>
+                <w:t xml:space="preserve">Robᵩ, 2017. </w:t>
+              </w:r>
+              <w:r>
+                <w:rPr>
+                  <w:i/>
+                  <w:iCs/>
+                  <w:noProof/>
+                  <w:lang w:val="en-US"/>
+                </w:rPr>
+                <w:t xml:space="preserve">Fixed digits after decimal with f-strings. </w:t>
+              </w:r>
+              <w:r>
+                <w:rPr>
+                  <w:noProof/>
+                  <w:lang w:val="en-US"/>
+                </w:rPr>
+                <w:t xml:space="preserve">[Online] </w:t>
+              </w:r>
+              <w:r>
+                <w:rPr>
+                  <w:noProof/>
+                  <w:lang w:val="en-US"/>
+                </w:rPr>
+                <w:br/>
+                <w:t xml:space="preserve">Available at: </w:t>
+              </w:r>
+              <w:r>
+                <w:rPr>
+                  <w:noProof/>
+                  <w:u w:val="single"/>
+                  <w:lang w:val="en-US"/>
+                </w:rPr>
+                <w:t>https://stackoverflow.com/questions/45310254/fixed-digits-after-decimal-with-f-strings</w:t>
+              </w:r>
+              <w:r>
+                <w:rPr>
+                  <w:noProof/>
+                  <w:lang w:val="en-US"/>
+                </w:rPr>
+                <w:br/>
+                <w:t>[Accessed 11 October 2020].</w:t>
+              </w:r>
+            </w:p>
+            <w:p>
+              <w:pPr>
+                <w:pStyle w:val="Bibliography"/>
+                <w:rPr>
+                  <w:noProof/>
+                  <w:lang w:val="en-US"/>
+                </w:rPr>
+              </w:pPr>
+              <w:r>
+                <w:rPr>
+                  <w:noProof/>
+                  <w:lang w:val="en-US"/>
+                </w:rPr>
+                <w:t xml:space="preserve">SYK, 2015. </w:t>
+              </w:r>
+              <w:r>
+                <w:rPr>
+                  <w:i/>
+                  <w:iCs/>
+                  <w:noProof/>
+                  <w:lang w:val="en-US"/>
+                </w:rPr>
+                <w:t xml:space="preserve">Python setting Decimal Place range without rounding?. </w:t>
+              </w:r>
+              <w:r>
+                <w:rPr>
+                  <w:noProof/>
+                  <w:lang w:val="en-US"/>
+                </w:rPr>
+                <w:t xml:space="preserve">[Online] </w:t>
+              </w:r>
+              <w:r>
+                <w:rPr>
+                  <w:noProof/>
+                  <w:lang w:val="en-US"/>
+                </w:rPr>
+                <w:br/>
+                <w:t xml:space="preserve">Available at: </w:t>
+              </w:r>
+              <w:r>
+                <w:rPr>
+                  <w:noProof/>
+                  <w:u w:val="single"/>
+                  <w:lang w:val="en-US"/>
+                </w:rPr>
                 <w:t>https://stackoverflow.com/questions/29246455/python-setting-decimal-place-range-without-rounding</w:t>
               </w:r>
               <w:r>
@@ -379,6 +492,62 @@
                 </w:rPr>
                 <w:br/>
                 <w:t>[Accessed 10 October 2020].</w:t>
+              </w:r>
+            </w:p>
+            <w:p>
+              <w:pPr>
+                <w:pStyle w:val="Bibliography"/>
+                <w:rPr>
+                  <w:noProof/>
+                  <w:lang w:val="en-US"/>
+                </w:rPr>
+              </w:pPr>
+              <w:r>
+                <w:rPr>
+                  <w:noProof/>
+                  <w:lang w:val="en-US"/>
+                </w:rPr>
+                <w:t xml:space="preserve">Wikipedia, 2020. </w:t>
+              </w:r>
+              <w:r>
+                <w:rPr>
+                  <w:i/>
+                  <w:iCs/>
+                  <w:noProof/>
+                  <w:lang w:val="en-US"/>
+                </w:rPr>
+                <w:t xml:space="preserve">Integer square root. </w:t>
+              </w:r>
+              <w:r>
+                <w:rPr>
+                  <w:noProof/>
+                  <w:lang w:val="en-US"/>
+                </w:rPr>
+                <w:t xml:space="preserve">[Online] </w:t>
+              </w:r>
+              <w:r>
+                <w:rPr>
+                  <w:noProof/>
+                  <w:lang w:val="en-US"/>
+                </w:rPr>
+                <w:br/>
+                <w:t xml:space="preserve">Available at: </w:t>
+              </w:r>
+              <w:r>
+                <w:rPr>
+                  <w:noProof/>
+                  <w:u w:val="single"/>
+                  <w:lang w:val="en-US"/>
+                </w:rPr>
+                <w:t>https://en.wikipedia.org/wiki/Integer_square_root</w:t>
+              </w:r>
+              <w:r>
+                <w:rPr>
+                  <w:noProof/>
+                  <w:lang w:val="en-US"/>
+                </w:rPr>
+                <w:br/>
+                <w:t>[Accessed 11 October 2020].</w:t>
               </w:r>
             </w:p>
             <w:p>
@@ -393,6 +562,7 @@
             </w:p>
           </w:sdtContent>
         </w:sdt>
+        <w:bookmarkEnd w:id="0" w:displacedByCustomXml="next"/>
       </w:sdtContent>
     </w:sdt>
     <w:p/>
@@ -419,12 +589,6 @@
             <w:rPr>
               <w:noProof/>
             </w:rPr>
-            <w:t xml:space="preserve"> </w:t>
-          </w:r>
-          <w:r>
-            <w:rPr>
-              <w:noProof/>
-            </w:rPr>
             <w:t>(perigon, 2017)</w:t>
           </w:r>
           <w:r>
@@ -520,8 +684,93 @@
           </w:r>
         </w:sdtContent>
       </w:sdt>
-      <w:bookmarkStart w:id="0" w:name="_GoBack"/>
-      <w:bookmarkEnd w:id="0"/>
+      <w:r>
+        <w:t xml:space="preserve">, </w:t>
+      </w:r>
+      <w:sdt>
+        <w:sdtPr>
+          <w:id w:val="177015454"/>
+          <w:citation/>
+        </w:sdtPr>
+        <w:sdtContent>
+          <w:r>
+            <w:fldChar w:fldCharType="begin"/>
+          </w:r>
+          <w:r>
+            <w:instrText xml:space="preserve"> CITATION Rob17 \l 6153 </w:instrText>
+          </w:r>
+          <w:r>
+            <w:fldChar w:fldCharType="separate"/>
+          </w:r>
+          <w:r>
+            <w:rPr>
+              <w:noProof/>
+            </w:rPr>
+            <w:t>(Robᵩ, 2017)</w:t>
+          </w:r>
+          <w:r>
+            <w:fldChar w:fldCharType="end"/>
+          </w:r>
+        </w:sdtContent>
+      </w:sdt>
+      <w:r>
+        <w:t xml:space="preserve">, </w:t>
+      </w:r>
+      <w:sdt>
+        <w:sdtPr>
+          <w:id w:val="-2045592067"/>
+          <w:citation/>
+        </w:sdtPr>
+        <w:sdtContent>
+          <w:r>
+            <w:fldChar w:fldCharType="begin"/>
+          </w:r>
+          <w:r>
+            <w:instrText xml:space="preserve"> CITATION Wik20 \l 6153 </w:instrText>
+          </w:r>
+          <w:r>
+            <w:fldChar w:fldCharType="separate"/>
+          </w:r>
+          <w:r>
+            <w:rPr>
+              <w:noProof/>
+            </w:rPr>
+            <w:t>(Wikipedia, 2020)</w:t>
+          </w:r>
+          <w:r>
+            <w:fldChar w:fldCharType="end"/>
+          </w:r>
+        </w:sdtContent>
+      </w:sdt>
+      <w:r>
+        <w:t xml:space="preserve">, </w:t>
+      </w:r>
+      <w:sdt>
+        <w:sdtPr>
+          <w:id w:val="147640766"/>
+          <w:citation/>
+        </w:sdtPr>
+        <w:sdtContent>
+          <w:r>
+            <w:fldChar w:fldCharType="begin"/>
+          </w:r>
+          <w:r>
+            <w:instrText xml:space="preserve"> CITATION Nemwn \l 6153 </w:instrText>
+          </w:r>
+          <w:r>
+            <w:fldChar w:fldCharType="separate"/>
+          </w:r>
+          <w:r>
+            <w:rPr>
+              <w:noProof/>
+            </w:rPr>
+            <w:t>(Nemiroff &amp; Bonnell , Unknown)</w:t>
+          </w:r>
+          <w:r>
+            <w:fldChar w:fldCharType="end"/>
+          </w:r>
+        </w:sdtContent>
+      </w:sdt>
     </w:p>
     <w:sectPr>
       <w:pgSz w:w="11906" w:h="16838"/>
@@ -1510,7 +1759,7 @@
     <b:MonthAccessed>October</b:MonthAccessed>
     <b:DayAccessed>07</b:DayAccessed>
     <b:URL>http://www.math.com/school/subject1/lessons/S1U1L9DP.html</b:URL>
-    <b:RefOrder>5</b:RefOrder>
+    <b:RefOrder>8</b:RefOrder>
   </b:Source>
   <b:Source>
     <b:Tag>per17</b:Tag>
@@ -1571,7 +1820,7 @@
     </b:Author>
     <b:Month>October</b:Month>
     <b:Day>20</b:Day>
-    <b:RefOrder>6</b:RefOrder>
+    <b:RefOrder>9</b:RefOrder>
   </b:Source>
   <b:Source>
     <b:Tag>Pyt201</b:Tag>
@@ -1613,6 +1862,70 @@
       </b:Author>
     </b:Author>
     <b:RefOrder>4</b:RefOrder>
+  </b:Source>
+  <b:Source>
+    <b:Tag>Rob17</b:Tag>
+    <b:SourceType>InternetSite</b:SourceType>
+    <b:Guid>{3176F214-4569-4C5F-8062-A29AE3C8CAE6}</b:Guid>
+    <b:Author>
+      <b:Author>
+        <b:NameList>
+          <b:Person>
+            <b:Last>Robᵩ</b:Last>
+          </b:Person>
+        </b:NameList>
+      </b:Author>
+    </b:Author>
+    <b:Title>Fixed digits after decimal with f-strings</b:Title>
+    <b:Year>2017</b:Year>
+    <b:YearAccessed>2020</b:YearAccessed>
+    <b:MonthAccessed>October</b:MonthAccessed>
+    <b:DayAccessed>11</b:DayAccessed>
+    <b:URL>https://stackoverflow.com/questions/45310254/fixed-digits-after-decimal-with-f-strings</b:URL>
+    <b:RefOrder>5</b:RefOrder>
+  </b:Source>
+  <b:Source>
+    <b:Tag>Wik20</b:Tag>
+    <b:SourceType>InternetSite</b:SourceType>
+    <b:Guid>{60BEB001-A3D7-4293-8C79-F65497B64523}</b:Guid>
+    <b:Author>
+      <b:Author>
+        <b:Corporate>Wikipedia</b:Corporate>
+      </b:Author>
+    </b:Author>
+    <b:Title>Integer square root</b:Title>
+    <b:Year>2020</b:Year>
+    <b:YearAccessed>2020</b:YearAccessed>
+    <b:MonthAccessed>October</b:MonthAccessed>
+    <b:DayAccessed>11</b:DayAccessed>
+    <b:URL>https://en.wikipedia.org/wiki/Integer_square_root</b:URL>
+    <b:RefOrder>6</b:RefOrder>
+  </b:Source>
+  <b:Source>
+    <b:Tag>Nemwn</b:Tag>
+    <b:SourceType>InternetSite</b:SourceType>
+    <b:Guid>{8895087C-4057-4707-A46A-C6181FDFA551}</b:Guid>
+    <b:Author>
+      <b:Author>
+        <b:NameList>
+          <b:Person>
+            <b:Last>Nemiroff</b:Last>
+            <b:First>Robert</b:First>
+          </b:Person>
+          <b:Person>
+            <b:Last>Bonnell </b:Last>
+            <b:First>Jerry</b:First>
+          </b:Person>
+        </b:NameList>
+      </b:Author>
+    </b:Author>
+    <b:Title>The Square Root of Two to 1 Million Digits</b:Title>
+    <b:Year>Unknown</b:Year>
+    <b:YearAccessed>2020</b:YearAccessed>
+    <b:MonthAccessed>October</b:MonthAccessed>
+    <b:DayAccessed>11</b:DayAccessed>
+    <b:URL>https://apod.nasa.gov/htmltest/gifcity/sqrt2.1mil</b:URL>
+    <b:RefOrder>7</b:RefOrder>
   </b:Source>
 </b:Sources>
 </file>
@@ -1662,7 +1975,7 @@
 </file>
 
 <file path=customXml/itemProps4.xml><?xml version="1.0" encoding="utf-8"?>
-<ds:datastoreItem xmlns:ds="http://schemas.openxmlformats.org/officeDocument/2006/customXml" ds:itemID="{6D43A1A7-9510-4A64-B040-D659B75DB6FA}">
+<ds:datastoreItem xmlns:ds="http://schemas.openxmlformats.org/officeDocument/2006/customXml" ds:itemID="{75FF9571-A955-4E69-961E-A9B0BE99C778}">
   <ds:schemaRefs>
     <ds:schemaRef ds:uri="http://schemas.openxmlformats.org/officeDocument/2006/bibliography"/>
   </ds:schemaRefs>

</xml_diff>

<commit_message>
Completed Introduction to Chi-Squared Test
</commit_message>
<xml_diff>
--- a/Resources/References.docx
+++ b/Resources/References.docx
@@ -27,7 +27,6 @@
             <w:t>References</w:t>
           </w:r>
         </w:p>
-        <w:bookmarkStart w:id="0" w:name="_GoBack" w:displacedByCustomXml="next"/>
         <w:sdt>
           <w:sdtPr>
             <w:id w:val="-573587230"/>
@@ -115,7 +114,7 @@
                   <w:noProof/>
                   <w:lang w:val="en-US"/>
                 </w:rPr>
-                <w:t xml:space="preserve">Math.com, n.d. </w:t>
+                <w:t xml:space="preserve">Glen, S., 2020. </w:t>
               </w:r>
               <w:r>
                 <w:rPr>
@@ -124,7 +123,7 @@
                   <w:noProof/>
                   <w:lang w:val="en-US"/>
                 </w:rPr>
-                <w:t xml:space="preserve">Square Roots. </w:t>
+                <w:t xml:space="preserve">Chi-Square Statistic: How to Calculate It / Distribution. </w:t>
               </w:r>
               <w:r>
                 <w:rPr>
@@ -147,7 +146,7 @@
                   <w:u w:val="single"/>
                   <w:lang w:val="en-US"/>
                 </w:rPr>
-                <w:t>http://www.math.com/school/subject1/lessons/S1U1L9DP.html</w:t>
+                <w:t>https://www.statisticshowto.com/probability-and-statistics/chi-square/</w:t>
               </w:r>
               <w:r>
                 <w:rPr>
@@ -155,7 +154,7 @@
                   <w:lang w:val="en-US"/>
                 </w:rPr>
                 <w:br/>
-                <w:t>[Accessed 07 October 2020].</w:t>
+                <w:t>[Accessed 08 November 2020].</w:t>
               </w:r>
             </w:p>
             <w:p>
@@ -171,7 +170,7 @@
                   <w:noProof/>
                   <w:lang w:val="en-US"/>
                 </w:rPr>
-                <w:t xml:space="preserve">Nemiroff, R. &amp; Bonnell , J., Unknown. </w:t>
+                <w:t xml:space="preserve">Math.com, n.d. </w:t>
               </w:r>
               <w:r>
                 <w:rPr>
@@ -180,7 +179,7 @@
                   <w:noProof/>
                   <w:lang w:val="en-US"/>
                 </w:rPr>
-                <w:t xml:space="preserve">The Square Root of Two to 1 Million Digits. </w:t>
+                <w:t xml:space="preserve">Square Roots. </w:t>
               </w:r>
               <w:r>
                 <w:rPr>
@@ -203,7 +202,7 @@
                   <w:u w:val="single"/>
                   <w:lang w:val="en-US"/>
                 </w:rPr>
-                <w:t>https://apod.nasa.gov/htmltest/gifcity/sqrt2.1mil</w:t>
+                <w:t>http://www.math.com/school/subject1/lessons/S1U1L9DP.html</w:t>
               </w:r>
               <w:r>
                 <w:rPr>
@@ -211,7 +210,7 @@
                   <w:lang w:val="en-US"/>
                 </w:rPr>
                 <w:br/>
-                <w:t>[Accessed 11 October 2020].</w:t>
+                <w:t>[Accessed 07 October 2020].</w:t>
               </w:r>
             </w:p>
             <w:p>
@@ -227,7 +226,7 @@
                   <w:noProof/>
                   <w:lang w:val="en-US"/>
                 </w:rPr>
-                <w:t xml:space="preserve">perigon, 2017. </w:t>
+                <w:t xml:space="preserve">Nemiroff, R. &amp; Bonnell , J., Unknown. </w:t>
               </w:r>
               <w:r>
                 <w:rPr>
@@ -236,7 +235,7 @@
                   <w:noProof/>
                   <w:lang w:val="en-US"/>
                 </w:rPr>
-                <w:t xml:space="preserve">Square root of a number without math.sqrt. </w:t>
+                <w:t xml:space="preserve">The Square Root of Two to 1 Million Digits. </w:t>
               </w:r>
               <w:r>
                 <w:rPr>
@@ -259,7 +258,7 @@
                   <w:u w:val="single"/>
                   <w:lang w:val="en-US"/>
                 </w:rPr>
-                <w:t>https://stackoverflow.com/questions/45135238/square-root-of-a-number-without-math-sqrt</w:t>
+                <w:t>https://apod.nasa.gov/htmltest/gifcity/sqrt2.1mil</w:t>
               </w:r>
               <w:r>
                 <w:rPr>
@@ -267,7 +266,7 @@
                   <w:lang w:val="en-US"/>
                 </w:rPr>
                 <w:br/>
-                <w:t>[Accessed 10 October 2020].</w:t>
+                <w:t>[Accessed 11 October 2020].</w:t>
               </w:r>
             </w:p>
             <w:p>
@@ -283,7 +282,7 @@
                   <w:noProof/>
                   <w:lang w:val="en-US"/>
                 </w:rPr>
-                <w:t xml:space="preserve">Python Software Foundation, 2020. </w:t>
+                <w:t xml:space="preserve">perigon, 2017. </w:t>
               </w:r>
               <w:r>
                 <w:rPr>
@@ -292,7 +291,7 @@
                   <w:noProof/>
                   <w:lang w:val="en-US"/>
                 </w:rPr>
-                <w:t xml:space="preserve">15. Floating Point Arithmetic: Issues and Limitations. </w:t>
+                <w:t xml:space="preserve">Square root of a number without math.sqrt. </w:t>
               </w:r>
               <w:r>
                 <w:rPr>
@@ -315,7 +314,7 @@
                   <w:u w:val="single"/>
                   <w:lang w:val="en-US"/>
                 </w:rPr>
-                <w:t>https://docs.python.org/3/tutorial/floatingpoint.html</w:t>
+                <w:t>https://stackoverflow.com/questions/45135238/square-root-of-a-number-without-math-sqrt</w:t>
               </w:r>
               <w:r>
                 <w:rPr>
@@ -348,7 +347,7 @@
                   <w:noProof/>
                   <w:lang w:val="en-US"/>
                 </w:rPr>
-                <w:t xml:space="preserve">Built-in Types. </w:t>
+                <w:t xml:space="preserve">15. Floating Point Arithmetic: Issues and Limitations. </w:t>
               </w:r>
               <w:r>
                 <w:rPr>
@@ -371,7 +370,7 @@
                   <w:u w:val="single"/>
                   <w:lang w:val="en-US"/>
                 </w:rPr>
-                <w:t>https://docs.python.org/3/library/stdtypes.html?highlight=as_integer_ratio#float.as_integer_ratio</w:t>
+                <w:t>https://docs.python.org/3/tutorial/floatingpoint.html</w:t>
               </w:r>
               <w:r>
                 <w:rPr>
@@ -379,7 +378,7 @@
                   <w:lang w:val="en-US"/>
                 </w:rPr>
                 <w:br/>
-                <w:t>[Accessed 11 October 2020].</w:t>
+                <w:t>[Accessed 10 October 2020].</w:t>
               </w:r>
             </w:p>
             <w:p>
@@ -395,7 +394,7 @@
                   <w:noProof/>
                   <w:lang w:val="en-US"/>
                 </w:rPr>
-                <w:t xml:space="preserve">Robᵩ, 2017. </w:t>
+                <w:t xml:space="preserve">Python Software Foundation, 2020. </w:t>
               </w:r>
               <w:r>
                 <w:rPr>
@@ -404,7 +403,7 @@
                   <w:noProof/>
                   <w:lang w:val="en-US"/>
                 </w:rPr>
-                <w:t xml:space="preserve">Fixed digits after decimal with f-strings. </w:t>
+                <w:t xml:space="preserve">Built-in Types. </w:t>
               </w:r>
               <w:r>
                 <w:rPr>
@@ -427,7 +426,7 @@
                   <w:u w:val="single"/>
                   <w:lang w:val="en-US"/>
                 </w:rPr>
-                <w:t>https://stackoverflow.com/questions/45310254/fixed-digits-after-decimal-with-f-strings</w:t>
+                <w:t>https://docs.python.org/3/library/stdtypes.html?highlight=as_integer_ratio#float.as_integer_ratio</w:t>
               </w:r>
               <w:r>
                 <w:rPr>
@@ -451,7 +450,7 @@
                   <w:noProof/>
                   <w:lang w:val="en-US"/>
                 </w:rPr>
-                <w:t xml:space="preserve">SYK, 2015. </w:t>
+                <w:t xml:space="preserve">Robᵩ, 2017. </w:t>
               </w:r>
               <w:r>
                 <w:rPr>
@@ -460,7 +459,7 @@
                   <w:noProof/>
                   <w:lang w:val="en-US"/>
                 </w:rPr>
-                <w:t xml:space="preserve">Python setting Decimal Place range without rounding?. </w:t>
+                <w:t xml:space="preserve">Fixed digits after decimal with f-strings. </w:t>
               </w:r>
               <w:r>
                 <w:rPr>
@@ -483,7 +482,7 @@
                   <w:u w:val="single"/>
                   <w:lang w:val="en-US"/>
                 </w:rPr>
-                <w:t>https://stackoverflow.com/questions/29246455/python-setting-decimal-place-range-without-rounding</w:t>
+                <w:t>https://stackoverflow.com/questions/45310254/fixed-digits-after-decimal-with-f-strings</w:t>
               </w:r>
               <w:r>
                 <w:rPr>
@@ -491,7 +490,7 @@
                   <w:lang w:val="en-US"/>
                 </w:rPr>
                 <w:br/>
-                <w:t>[Accessed 10 October 2020].</w:t>
+                <w:t>[Accessed 11 October 2020].</w:t>
               </w:r>
             </w:p>
             <w:p>
@@ -507,6 +506,118 @@
                   <w:noProof/>
                   <w:lang w:val="en-US"/>
                 </w:rPr>
+                <w:t xml:space="preserve">SYK, 2015. </w:t>
+              </w:r>
+              <w:r>
+                <w:rPr>
+                  <w:i/>
+                  <w:iCs/>
+                  <w:noProof/>
+                  <w:lang w:val="en-US"/>
+                </w:rPr>
+                <w:t xml:space="preserve">Python setting Decimal Place range without rounding?. </w:t>
+              </w:r>
+              <w:r>
+                <w:rPr>
+                  <w:noProof/>
+                  <w:lang w:val="en-US"/>
+                </w:rPr>
+                <w:t xml:space="preserve">[Online] </w:t>
+              </w:r>
+              <w:r>
+                <w:rPr>
+                  <w:noProof/>
+                  <w:lang w:val="en-US"/>
+                </w:rPr>
+                <w:br/>
+                <w:t xml:space="preserve">Available at: </w:t>
+              </w:r>
+              <w:r>
+                <w:rPr>
+                  <w:noProof/>
+                  <w:u w:val="single"/>
+                  <w:lang w:val="en-US"/>
+                </w:rPr>
+                <w:t>https://stackoverflow.com/questions/29246455/python-setting-decimal-place-range-without-rounding</w:t>
+              </w:r>
+              <w:r>
+                <w:rPr>
+                  <w:noProof/>
+                  <w:lang w:val="en-US"/>
+                </w:rPr>
+                <w:br/>
+                <w:t>[Accessed 10 October 2020].</w:t>
+              </w:r>
+            </w:p>
+            <w:p>
+              <w:pPr>
+                <w:pStyle w:val="Bibliography"/>
+                <w:rPr>
+                  <w:noProof/>
+                  <w:lang w:val="en-US"/>
+                </w:rPr>
+              </w:pPr>
+              <w:r>
+                <w:rPr>
+                  <w:noProof/>
+                  <w:lang w:val="en-US"/>
+                </w:rPr>
+                <w:t xml:space="preserve">Wikipedia Contributors, 2020. </w:t>
+              </w:r>
+              <w:r>
+                <w:rPr>
+                  <w:i/>
+                  <w:iCs/>
+                  <w:noProof/>
+                  <w:lang w:val="en-US"/>
+                </w:rPr>
+                <w:t xml:space="preserve">Chi-squared test — Wikipedia, the free encyclopedia. </w:t>
+              </w:r>
+              <w:r>
+                <w:rPr>
+                  <w:noProof/>
+                  <w:lang w:val="en-US"/>
+                </w:rPr>
+                <w:t xml:space="preserve">[Online] </w:t>
+              </w:r>
+              <w:r>
+                <w:rPr>
+                  <w:noProof/>
+                  <w:lang w:val="en-US"/>
+                </w:rPr>
+                <w:br/>
+                <w:t xml:space="preserve">Available at: </w:t>
+              </w:r>
+              <w:r>
+                <w:rPr>
+                  <w:noProof/>
+                  <w:u w:val="single"/>
+                  <w:lang w:val="en-US"/>
+                </w:rPr>
+                <w:t>https://en.wikipedia.org/w/index.php?title=Chi-squared_test&amp;oldid=983024096</w:t>
+              </w:r>
+              <w:r>
+                <w:rPr>
+                  <w:noProof/>
+                  <w:lang w:val="en-US"/>
+                </w:rPr>
+                <w:br/>
+                <w:t>[Accessed 08 November 2020].</w:t>
+              </w:r>
+            </w:p>
+            <w:p>
+              <w:pPr>
+                <w:pStyle w:val="Bibliography"/>
+                <w:rPr>
+                  <w:noProof/>
+                  <w:lang w:val="en-US"/>
+                </w:rPr>
+              </w:pPr>
+              <w:r>
+                <w:rPr>
+                  <w:noProof/>
+                  <w:lang w:val="en-US"/>
+                </w:rPr>
                 <w:t xml:space="preserve">Wikipedia, 2020. </w:t>
               </w:r>
               <w:r>
@@ -562,7 +673,6 @@
             </w:p>
           </w:sdtContent>
         </w:sdt>
-        <w:bookmarkEnd w:id="0" w:displacedByCustomXml="next"/>
       </w:sdtContent>
     </w:sdt>
     <w:p/>
@@ -634,6 +744,7 @@
           <w:id w:val="358779452"/>
           <w:citation/>
         </w:sdtPr>
+        <w:sdtEndPr/>
         <w:sdtContent>
           <w:r>
             <w:fldChar w:fldCharType="begin"/>
@@ -663,6 +774,7 @@
           <w:id w:val="-662246815"/>
           <w:citation/>
         </w:sdtPr>
+        <w:sdtEndPr/>
         <w:sdtContent>
           <w:r>
             <w:fldChar w:fldCharType="begin"/>
@@ -692,6 +804,7 @@
           <w:id w:val="177015454"/>
           <w:citation/>
         </w:sdtPr>
+        <w:sdtEndPr/>
         <w:sdtContent>
           <w:r>
             <w:fldChar w:fldCharType="begin"/>
@@ -721,6 +834,7 @@
           <w:id w:val="-2045592067"/>
           <w:citation/>
         </w:sdtPr>
+        <w:sdtEndPr/>
         <w:sdtContent>
           <w:r>
             <w:fldChar w:fldCharType="begin"/>
@@ -750,6 +864,7 @@
           <w:id w:val="147640766"/>
           <w:citation/>
         </w:sdtPr>
+        <w:sdtEndPr/>
         <w:sdtContent>
           <w:r>
             <w:fldChar w:fldCharType="begin"/>
@@ -765,6 +880,38 @@
               <w:noProof/>
             </w:rPr>
             <w:t>(Nemiroff &amp; Bonnell , Unknown)</w:t>
+          </w:r>
+          <w:r>
+            <w:fldChar w:fldCharType="end"/>
+          </w:r>
+        </w:sdtContent>
+      </w:sdt>
+    </w:p>
+    <w:p>
+      <w:bookmarkStart w:id="0" w:name="_GoBack"/>
+      <w:bookmarkEnd w:id="0"/>
+    </w:p>
+    <w:p>
+      <w:sdt>
+        <w:sdtPr>
+          <w:id w:val="1661353240"/>
+          <w:citation/>
+        </w:sdtPr>
+        <w:sdtContent>
+          <w:r>
+            <w:fldChar w:fldCharType="begin"/>
+          </w:r>
+          <w:r>
+            <w:instrText xml:space="preserve"> CITATION Gle20 \l 6153 </w:instrText>
+          </w:r>
+          <w:r>
+            <w:fldChar w:fldCharType="separate"/>
+          </w:r>
+          <w:r>
+            <w:rPr>
+              <w:noProof/>
+            </w:rPr>
+            <w:t>(Glen, 2020)</w:t>
           </w:r>
           <w:r>
             <w:fldChar w:fldCharType="end"/>
@@ -1512,6 +1659,21 @@
 </file>
 
 <file path=customXml/item1.xml><?xml version="1.0" encoding="utf-8"?>
+<p:properties xmlns:p="http://schemas.microsoft.com/office/2006/metadata/properties" xmlns:xsi="http://www.w3.org/2001/XMLSchema-instance" xmlns:pc="http://schemas.microsoft.com/office/infopath/2007/PartnerControls">
+  <documentManagement/>
+</p:properties>
+</file>
+
+<file path=customXml/item2.xml><?xml version="1.0" encoding="utf-8"?>
+<?mso-contentType ?>
+<FormTemplates xmlns="http://schemas.microsoft.com/sharepoint/v3/contenttype/forms">
+  <Display>DocumentLibraryForm</Display>
+  <Edit>DocumentLibraryForm</Edit>
+  <New>DocumentLibraryForm</New>
+</FormTemplates>
+</file>
+
+<file path=customXml/item3.xml><?xml version="1.0" encoding="utf-8"?>
 <ct:contentTypeSchema xmlns:ct="http://schemas.microsoft.com/office/2006/metadata/contentType" xmlns:ma="http://schemas.microsoft.com/office/2006/metadata/properties/metaAttributes" ct:_="" ma:_="" ma:contentTypeName="Document" ma:contentTypeID="0x0101008514E67A28429D4E919A68907FF149CA" ma:contentTypeVersion="12" ma:contentTypeDescription="Create a new document." ma:contentTypeScope="" ma:versionID="e318613c486bd2a1c84da55340237d02">
   <xsd:schema xmlns:xsd="http://www.w3.org/2001/XMLSchema" xmlns:xs="http://www.w3.org/2001/XMLSchema" xmlns:p="http://schemas.microsoft.com/office/2006/metadata/properties" xmlns:ns3="db0ea8b3-7d0d-4eb3-87e0-71f4018cf59a" xmlns:ns4="ecc01faa-b5f7-4320-9624-c81be6f33bdd" targetNamespace="http://schemas.microsoft.com/office/2006/metadata/properties" ma:root="true" ma:fieldsID="c5819ffeac9c52c1114a4b38f3d36c51" ns3:_="" ns4:_="">
     <xsd:import namespace="db0ea8b3-7d0d-4eb3-87e0-71f4018cf59a"/>
@@ -1728,21 +1890,6 @@
 </ct:contentTypeSchema>
 </file>
 
-<file path=customXml/item2.xml><?xml version="1.0" encoding="utf-8"?>
-<?mso-contentType ?>
-<FormTemplates xmlns="http://schemas.microsoft.com/sharepoint/v3/contenttype/forms">
-  <Display>DocumentLibraryForm</Display>
-  <Edit>DocumentLibraryForm</Edit>
-  <New>DocumentLibraryForm</New>
-</FormTemplates>
-</file>
-
-<file path=customXml/item3.xml><?xml version="1.0" encoding="utf-8"?>
-<p:properties xmlns:p="http://schemas.microsoft.com/office/2006/metadata/properties" xmlns:xsi="http://www.w3.org/2001/XMLSchema-instance" xmlns:pc="http://schemas.microsoft.com/office/infopath/2007/PartnerControls">
-  <documentManagement/>
-</p:properties>
-</file>
-
 <file path=customXml/item4.xml><?xml version="1.0" encoding="utf-8"?>
 <b:Sources xmlns:b="http://schemas.openxmlformats.org/officeDocument/2006/bibliography" xmlns="http://schemas.openxmlformats.org/officeDocument/2006/bibliography" SelectedStyle="\HarvardAnglia2008OfficeOnline.xsl" StyleName="Harvard - Anglia" Version="2008">
   <b:Source>
@@ -1759,7 +1906,7 @@
     <b:MonthAccessed>October</b:MonthAccessed>
     <b:DayAccessed>07</b:DayAccessed>
     <b:URL>http://www.math.com/school/subject1/lessons/S1U1L9DP.html</b:URL>
-    <b:RefOrder>8</b:RefOrder>
+    <b:RefOrder>9</b:RefOrder>
   </b:Source>
   <b:Source>
     <b:Tag>per17</b:Tag>
@@ -1820,7 +1967,7 @@
     </b:Author>
     <b:Month>October</b:Month>
     <b:Day>20</b:Day>
-    <b:RefOrder>9</b:RefOrder>
+    <b:RefOrder>10</b:RefOrder>
   </b:Source>
   <b:Source>
     <b:Tag>Pyt201</b:Tag>
@@ -1927,10 +2074,74 @@
     <b:URL>https://apod.nasa.gov/htmltest/gifcity/sqrt2.1mil</b:URL>
     <b:RefOrder>7</b:RefOrder>
   </b:Source>
+  <b:Source>
+    <b:Tag>Gle20</b:Tag>
+    <b:SourceType>InternetSite</b:SourceType>
+    <b:Guid>{B78A373D-1204-47CC-845E-23F2F1F0ED4A}</b:Guid>
+    <b:Title>Chi-Square Statistic: How to Calculate It / Distribution</b:Title>
+    <b:Year>2020</b:Year>
+    <b:YearAccessed>2020</b:YearAccessed>
+    <b:MonthAccessed>November</b:MonthAccessed>
+    <b:DayAccessed>08</b:DayAccessed>
+    <b:URL>https://www.statisticshowto.com/probability-and-statistics/chi-square/</b:URL>
+    <b:Author>
+      <b:Author>
+        <b:NameList>
+          <b:Person>
+            <b:Last>Glen</b:Last>
+            <b:First>Stephanie</b:First>
+          </b:Person>
+        </b:NameList>
+      </b:Author>
+    </b:Author>
+    <b:RefOrder>8</b:RefOrder>
+  </b:Source>
+  <b:Source>
+    <b:Tag>Wik201</b:Tag>
+    <b:SourceType>InternetSite</b:SourceType>
+    <b:Guid>{23133D6F-C0DB-4AAF-93F0-B3C9DA4758E8}</b:Guid>
+    <b:Author>
+      <b:Author>
+        <b:Corporate>Wikipedia Contributors</b:Corporate>
+      </b:Author>
+    </b:Author>
+    <b:Title>Chi-squared test — Wikipedia, the free encyclopedia</b:Title>
+    <b:Year>2020</b:Year>
+    <b:YearAccessed>2020</b:YearAccessed>
+    <b:MonthAccessed>November</b:MonthAccessed>
+    <b:DayAccessed>08</b:DayAccessed>
+    <b:URL>https://en.wikipedia.org/w/index.php?title=Chi-squared_test&amp;oldid=983024096</b:URL>
+    <b:RefOrder>11</b:RefOrder>
+  </b:Source>
 </b:Sources>
 </file>
 
 <file path=customXml/itemProps1.xml><?xml version="1.0" encoding="utf-8"?>
+<ds:datastoreItem xmlns:ds="http://schemas.openxmlformats.org/officeDocument/2006/customXml" ds:itemID="{E72BBF65-D37E-480F-A2F3-5B473C7D3B17}">
+  <ds:schemaRefs>
+    <ds:schemaRef ds:uri="http://schemas.openxmlformats.org/package/2006/metadata/core-properties"/>
+    <ds:schemaRef ds:uri="http://schemas.microsoft.com/office/2006/documentManagement/types"/>
+    <ds:schemaRef ds:uri="http://purl.org/dc/dcmitype/"/>
+    <ds:schemaRef ds:uri="http://schemas.microsoft.com/office/infopath/2007/PartnerControls"/>
+    <ds:schemaRef ds:uri="http://purl.org/dc/elements/1.1/"/>
+    <ds:schemaRef ds:uri="http://schemas.microsoft.com/office/2006/metadata/properties"/>
+    <ds:schemaRef ds:uri="ecc01faa-b5f7-4320-9624-c81be6f33bdd"/>
+    <ds:schemaRef ds:uri="http://purl.org/dc/terms/"/>
+    <ds:schemaRef ds:uri="db0ea8b3-7d0d-4eb3-87e0-71f4018cf59a"/>
+    <ds:schemaRef ds:uri="http://www.w3.org/XML/1998/namespace"/>
+  </ds:schemaRefs>
+</ds:datastoreItem>
+</file>
+
+<file path=customXml/itemProps2.xml><?xml version="1.0" encoding="utf-8"?>
+<ds:datastoreItem xmlns:ds="http://schemas.openxmlformats.org/officeDocument/2006/customXml" ds:itemID="{C6383262-9FEB-4342-97E4-70ABDE5E5A68}">
+  <ds:schemaRefs>
+    <ds:schemaRef ds:uri="http://schemas.microsoft.com/sharepoint/v3/contenttype/forms"/>
+  </ds:schemaRefs>
+</ds:datastoreItem>
+</file>
+
+<file path=customXml/itemProps3.xml><?xml version="1.0" encoding="utf-8"?>
 <ds:datastoreItem xmlns:ds="http://schemas.openxmlformats.org/officeDocument/2006/customXml" ds:itemID="{0DB51E2C-0A99-4E2D-B726-AB671CE3CDB4}">
   <ds:schemaRefs>
     <ds:schemaRef ds:uri="http://schemas.microsoft.com/office/2006/metadata/contentType"/>
@@ -1949,33 +2160,8 @@
 </ds:datastoreItem>
 </file>
 
-<file path=customXml/itemProps2.xml><?xml version="1.0" encoding="utf-8"?>
-<ds:datastoreItem xmlns:ds="http://schemas.openxmlformats.org/officeDocument/2006/customXml" ds:itemID="{C6383262-9FEB-4342-97E4-70ABDE5E5A68}">
-  <ds:schemaRefs>
-    <ds:schemaRef ds:uri="http://schemas.microsoft.com/sharepoint/v3/contenttype/forms"/>
-  </ds:schemaRefs>
-</ds:datastoreItem>
-</file>
-
-<file path=customXml/itemProps3.xml><?xml version="1.0" encoding="utf-8"?>
-<ds:datastoreItem xmlns:ds="http://schemas.openxmlformats.org/officeDocument/2006/customXml" ds:itemID="{E72BBF65-D37E-480F-A2F3-5B473C7D3B17}">
-  <ds:schemaRefs>
-    <ds:schemaRef ds:uri="http://schemas.openxmlformats.org/package/2006/metadata/core-properties"/>
-    <ds:schemaRef ds:uri="db0ea8b3-7d0d-4eb3-87e0-71f4018cf59a"/>
-    <ds:schemaRef ds:uri="http://purl.org/dc/dcmitype/"/>
-    <ds:schemaRef ds:uri="http://schemas.microsoft.com/office/infopath/2007/PartnerControls"/>
-    <ds:schemaRef ds:uri="http://schemas.microsoft.com/office/2006/documentManagement/types"/>
-    <ds:schemaRef ds:uri="http://purl.org/dc/elements/1.1/"/>
-    <ds:schemaRef ds:uri="http://schemas.microsoft.com/office/2006/metadata/properties"/>
-    <ds:schemaRef ds:uri="ecc01faa-b5f7-4320-9624-c81be6f33bdd"/>
-    <ds:schemaRef ds:uri="http://purl.org/dc/terms/"/>
-    <ds:schemaRef ds:uri="http://www.w3.org/XML/1998/namespace"/>
-  </ds:schemaRefs>
-</ds:datastoreItem>
-</file>
-
 <file path=customXml/itemProps4.xml><?xml version="1.0" encoding="utf-8"?>
-<ds:datastoreItem xmlns:ds="http://schemas.openxmlformats.org/officeDocument/2006/customXml" ds:itemID="{75FF9571-A955-4E69-961E-A9B0BE99C778}">
+<ds:datastoreItem xmlns:ds="http://schemas.openxmlformats.org/officeDocument/2006/customXml" ds:itemID="{38402E53-FCB3-4F21-BEF3-2480C41A250C}">
   <ds:schemaRefs>
     <ds:schemaRef ds:uri="http://schemas.openxmlformats.org/officeDocument/2006/bibliography"/>
   </ds:schemaRefs>

</xml_diff>

<commit_message>
Completion of verification calculation using scipy.stats and begining of writeup
</commit_message>
<xml_diff>
--- a/Resources/References.docx
+++ b/Resources/References.docx
@@ -26,6 +26,8 @@
           <w:r>
             <w:t>References</w:t>
           </w:r>
+          <w:bookmarkStart w:id="0" w:name="_GoBack"/>
+          <w:bookmarkEnd w:id="0"/>
         </w:p>
         <w:sdt>
           <w:sdtPr>
@@ -170,7 +172,7 @@
                   <w:noProof/>
                   <w:lang w:val="en-US"/>
                 </w:rPr>
-                <w:t xml:space="preserve">Math.com, n.d. </w:t>
+                <w:t xml:space="preserve">Hunneycutt, J., 2018. </w:t>
               </w:r>
               <w:r>
                 <w:rPr>
@@ -179,7 +181,7 @@
                   <w:noProof/>
                   <w:lang w:val="en-US"/>
                 </w:rPr>
-                <w:t xml:space="preserve">Square Roots. </w:t>
+                <w:t xml:space="preserve">Running Chi-Square Tests with Die Roll Data in Python. </w:t>
               </w:r>
               <w:r>
                 <w:rPr>
@@ -202,7 +204,7 @@
                   <w:u w:val="single"/>
                   <w:lang w:val="en-US"/>
                 </w:rPr>
-                <w:t>http://www.math.com/school/subject1/lessons/S1U1L9DP.html</w:t>
+                <w:t>https://towardsdatascience.com/running-chi-square-tests-in-python-with-die-roll-data-b9903817c51b</w:t>
               </w:r>
               <w:r>
                 <w:rPr>
@@ -210,7 +212,7 @@
                   <w:lang w:val="en-US"/>
                 </w:rPr>
                 <w:br/>
-                <w:t>[Accessed 07 October 2020].</w:t>
+                <w:t>[Accessed 08 November 2020].</w:t>
               </w:r>
             </w:p>
             <w:p>
@@ -226,7 +228,7 @@
                   <w:noProof/>
                   <w:lang w:val="en-US"/>
                 </w:rPr>
-                <w:t xml:space="preserve">Nemiroff, R. &amp; Bonnell , J., Unknown. </w:t>
+                <w:t xml:space="preserve">Math.com, n.d. </w:t>
               </w:r>
               <w:r>
                 <w:rPr>
@@ -235,7 +237,7 @@
                   <w:noProof/>
                   <w:lang w:val="en-US"/>
                 </w:rPr>
-                <w:t xml:space="preserve">The Square Root of Two to 1 Million Digits. </w:t>
+                <w:t xml:space="preserve">Square Roots. </w:t>
               </w:r>
               <w:r>
                 <w:rPr>
@@ -258,7 +260,7 @@
                   <w:u w:val="single"/>
                   <w:lang w:val="en-US"/>
                 </w:rPr>
-                <w:t>https://apod.nasa.gov/htmltest/gifcity/sqrt2.1mil</w:t>
+                <w:t>http://www.math.com/school/subject1/lessons/S1U1L9DP.html</w:t>
               </w:r>
               <w:r>
                 <w:rPr>
@@ -266,7 +268,7 @@
                   <w:lang w:val="en-US"/>
                 </w:rPr>
                 <w:br/>
-                <w:t>[Accessed 11 October 2020].</w:t>
+                <w:t>[Accessed 07 October 2020].</w:t>
               </w:r>
             </w:p>
             <w:p>
@@ -282,7 +284,7 @@
                   <w:noProof/>
                   <w:lang w:val="en-US"/>
                 </w:rPr>
-                <w:t xml:space="preserve">perigon, 2017. </w:t>
+                <w:t xml:space="preserve">Nemiroff, R. &amp; Bonnell , J., Unknown. </w:t>
               </w:r>
               <w:r>
                 <w:rPr>
@@ -291,7 +293,7 @@
                   <w:noProof/>
                   <w:lang w:val="en-US"/>
                 </w:rPr>
-                <w:t xml:space="preserve">Square root of a number without math.sqrt. </w:t>
+                <w:t xml:space="preserve">The Square Root of Two to 1 Million Digits. </w:t>
               </w:r>
               <w:r>
                 <w:rPr>
@@ -314,7 +316,7 @@
                   <w:u w:val="single"/>
                   <w:lang w:val="en-US"/>
                 </w:rPr>
-                <w:t>https://stackoverflow.com/questions/45135238/square-root-of-a-number-without-math-sqrt</w:t>
+                <w:t>https://apod.nasa.gov/htmltest/gifcity/sqrt2.1mil</w:t>
               </w:r>
               <w:r>
                 <w:rPr>
@@ -322,7 +324,7 @@
                   <w:lang w:val="en-US"/>
                 </w:rPr>
                 <w:br/>
-                <w:t>[Accessed 10 October 2020].</w:t>
+                <w:t>[Accessed 11 October 2020].</w:t>
               </w:r>
             </w:p>
             <w:p>
@@ -338,7 +340,7 @@
                   <w:noProof/>
                   <w:lang w:val="en-US"/>
                 </w:rPr>
-                <w:t xml:space="preserve">Python Software Foundation, 2020. </w:t>
+                <w:t xml:space="preserve">perigon, 2017. </w:t>
               </w:r>
               <w:r>
                 <w:rPr>
@@ -347,7 +349,7 @@
                   <w:noProof/>
                   <w:lang w:val="en-US"/>
                 </w:rPr>
-                <w:t xml:space="preserve">15. Floating Point Arithmetic: Issues and Limitations. </w:t>
+                <w:t xml:space="preserve">Square root of a number without math.sqrt. </w:t>
               </w:r>
               <w:r>
                 <w:rPr>
@@ -370,7 +372,7 @@
                   <w:u w:val="single"/>
                   <w:lang w:val="en-US"/>
                 </w:rPr>
-                <w:t>https://docs.python.org/3/tutorial/floatingpoint.html</w:t>
+                <w:t>https://stackoverflow.com/questions/45135238/square-root-of-a-number-without-math-sqrt</w:t>
               </w:r>
               <w:r>
                 <w:rPr>
@@ -403,7 +405,7 @@
                   <w:noProof/>
                   <w:lang w:val="en-US"/>
                 </w:rPr>
-                <w:t xml:space="preserve">Built-in Types. </w:t>
+                <w:t xml:space="preserve">15. Floating Point Arithmetic: Issues and Limitations. </w:t>
               </w:r>
               <w:r>
                 <w:rPr>
@@ -426,7 +428,7 @@
                   <w:u w:val="single"/>
                   <w:lang w:val="en-US"/>
                 </w:rPr>
-                <w:t>https://docs.python.org/3/library/stdtypes.html?highlight=as_integer_ratio#float.as_integer_ratio</w:t>
+                <w:t>https://docs.python.org/3/tutorial/floatingpoint.html</w:t>
               </w:r>
               <w:r>
                 <w:rPr>
@@ -434,7 +436,7 @@
                   <w:lang w:val="en-US"/>
                 </w:rPr>
                 <w:br/>
-                <w:t>[Accessed 11 October 2020].</w:t>
+                <w:t>[Accessed 10 October 2020].</w:t>
               </w:r>
             </w:p>
             <w:p>
@@ -450,7 +452,7 @@
                   <w:noProof/>
                   <w:lang w:val="en-US"/>
                 </w:rPr>
-                <w:t xml:space="preserve">Robᵩ, 2017. </w:t>
+                <w:t xml:space="preserve">Python Software Foundation, 2020. </w:t>
               </w:r>
               <w:r>
                 <w:rPr>
@@ -459,7 +461,7 @@
                   <w:noProof/>
                   <w:lang w:val="en-US"/>
                 </w:rPr>
-                <w:t xml:space="preserve">Fixed digits after decimal with f-strings. </w:t>
+                <w:t xml:space="preserve">Built-in Types. </w:t>
               </w:r>
               <w:r>
                 <w:rPr>
@@ -482,7 +484,7 @@
                   <w:u w:val="single"/>
                   <w:lang w:val="en-US"/>
                 </w:rPr>
-                <w:t>https://stackoverflow.com/questions/45310254/fixed-digits-after-decimal-with-f-strings</w:t>
+                <w:t>https://docs.python.org/3/library/stdtypes.html?highlight=as_integer_ratio#float.as_integer_ratio</w:t>
               </w:r>
               <w:r>
                 <w:rPr>
@@ -506,7 +508,7 @@
                   <w:noProof/>
                   <w:lang w:val="en-US"/>
                 </w:rPr>
-                <w:t xml:space="preserve">SYK, 2015. </w:t>
+                <w:t xml:space="preserve">Robᵩ, 2017. </w:t>
               </w:r>
               <w:r>
                 <w:rPr>
@@ -515,7 +517,7 @@
                   <w:noProof/>
                   <w:lang w:val="en-US"/>
                 </w:rPr>
-                <w:t xml:space="preserve">Python setting Decimal Place range without rounding?. </w:t>
+                <w:t xml:space="preserve">Fixed digits after decimal with f-strings. </w:t>
               </w:r>
               <w:r>
                 <w:rPr>
@@ -538,7 +540,7 @@
                   <w:u w:val="single"/>
                   <w:lang w:val="en-US"/>
                 </w:rPr>
-                <w:t>https://stackoverflow.com/questions/29246455/python-setting-decimal-place-range-without-rounding</w:t>
+                <w:t>https://stackoverflow.com/questions/45310254/fixed-digits-after-decimal-with-f-strings</w:t>
               </w:r>
               <w:r>
                 <w:rPr>
@@ -546,7 +548,7 @@
                   <w:lang w:val="en-US"/>
                 </w:rPr>
                 <w:br/>
-                <w:t>[Accessed 10 October 2020].</w:t>
+                <w:t>[Accessed 11 October 2020].</w:t>
               </w:r>
             </w:p>
             <w:p>
@@ -562,6 +564,119 @@
                   <w:noProof/>
                   <w:lang w:val="en-US"/>
                 </w:rPr>
+                <w:t xml:space="preserve">SYK, 2015. </w:t>
+              </w:r>
+              <w:r>
+                <w:rPr>
+                  <w:i/>
+                  <w:iCs/>
+                  <w:noProof/>
+                  <w:lang w:val="en-US"/>
+                </w:rPr>
+                <w:t xml:space="preserve">Python setting Decimal Place range without rounding?. </w:t>
+              </w:r>
+              <w:r>
+                <w:rPr>
+                  <w:noProof/>
+                  <w:lang w:val="en-US"/>
+                </w:rPr>
+                <w:t xml:space="preserve">[Online] </w:t>
+              </w:r>
+              <w:r>
+                <w:rPr>
+                  <w:noProof/>
+                  <w:lang w:val="en-US"/>
+                </w:rPr>
+                <w:br/>
+                <w:t xml:space="preserve">Available at: </w:t>
+              </w:r>
+              <w:r>
+                <w:rPr>
+                  <w:noProof/>
+                  <w:u w:val="single"/>
+                  <w:lang w:val="en-US"/>
+                </w:rPr>
+                <w:t>https://stackoverflow.com/questions/29246455/python-setting-decimal-place-range-without-rounding</w:t>
+              </w:r>
+              <w:r>
+                <w:rPr>
+                  <w:noProof/>
+                  <w:lang w:val="en-US"/>
+                </w:rPr>
+                <w:br/>
+                <w:t>[Accessed 10 October 2020].</w:t>
+              </w:r>
+            </w:p>
+            <w:p>
+              <w:pPr>
+                <w:pStyle w:val="Bibliography"/>
+                <w:rPr>
+                  <w:noProof/>
+                  <w:lang w:val="en-US"/>
+                </w:rPr>
+              </w:pPr>
+              <w:r>
+                <w:rPr>
+                  <w:noProof/>
+                  <w:lang w:val="en-US"/>
+                </w:rPr>
+                <w:t xml:space="preserve">Trani, R., 2016. </w:t>
+              </w:r>
+              <w:r>
+                <w:rPr>
+                  <w:i/>
+                  <w:iCs/>
+                  <w:noProof/>
+                  <w:lang w:val="en-US"/>
+                </w:rPr>
+                <w:t xml:space="preserve">ipython notebook align table to the left of cell. </w:t>
+              </w:r>
+              <w:r>
+                <w:rPr>
+                  <w:noProof/>
+                  <w:lang w:val="en-US"/>
+                </w:rPr>
+                <w:t xml:space="preserve">[Online] </w:t>
+              </w:r>
+              <w:r>
+                <w:rPr>
+                  <w:noProof/>
+                  <w:lang w:val="en-US"/>
+                </w:rPr>
+                <w:br/>
+                <w:t xml:space="preserve">Available at: </w:t>
+              </w:r>
+              <w:r>
+                <w:rPr>
+                  <w:noProof/>
+                  <w:u w:val="single"/>
+                  <w:lang w:val="en-US"/>
+                </w:rPr>
+                <w:t>https://stackoverflow.com/questions/21892570/ipython-notebook-align-table-to-the-left-of-cell</w:t>
+              </w:r>
+              <w:r>
+                <w:rPr>
+                  <w:noProof/>
+                  <w:lang w:val="en-US"/>
+                </w:rPr>
+                <w:br/>
+                <w:t>[Accessed 08 November 2020].</w:t>
+              </w:r>
+            </w:p>
+            <w:p>
+              <w:pPr>
+                <w:pStyle w:val="Bibliography"/>
+                <w:rPr>
+                  <w:noProof/>
+                  <w:lang w:val="en-US"/>
+                </w:rPr>
+              </w:pPr>
+              <w:r>
+                <w:rPr>
+                  <w:noProof/>
+                  <w:lang w:val="en-US"/>
+                </w:rPr>
+                <w:lastRenderedPageBreak/>
                 <w:t xml:space="preserve">Wikipedia Contributors, 2020. </w:t>
               </w:r>
               <w:r>
@@ -888,8 +1003,32 @@
       </w:sdt>
     </w:p>
     <w:p>
-      <w:bookmarkStart w:id="0" w:name="_GoBack"/>
-      <w:bookmarkEnd w:id="0"/>
+      <w:sdt>
+        <w:sdtPr>
+          <w:id w:val="852461569"/>
+          <w:citation/>
+        </w:sdtPr>
+        <w:sdtContent>
+          <w:r>
+            <w:fldChar w:fldCharType="begin"/>
+          </w:r>
+          <w:r>
+            <w:instrText xml:space="preserve"> CITATION Wik201 \l 6153 </w:instrText>
+          </w:r>
+          <w:r>
+            <w:fldChar w:fldCharType="separate"/>
+          </w:r>
+          <w:r>
+            <w:rPr>
+              <w:noProof/>
+            </w:rPr>
+            <w:t>(Wikipedia Contributors, 2020)</w:t>
+          </w:r>
+          <w:r>
+            <w:fldChar w:fldCharType="end"/>
+          </w:r>
+        </w:sdtContent>
+      </w:sdt>
     </w:p>
     <w:p>
       <w:sdt>
@@ -912,6 +1051,96 @@
               <w:noProof/>
             </w:rPr>
             <w:t>(Glen, 2020)</w:t>
+          </w:r>
+          <w:r>
+            <w:fldChar w:fldCharType="end"/>
+          </w:r>
+        </w:sdtContent>
+      </w:sdt>
+    </w:p>
+    <w:p>
+      <w:sdt>
+        <w:sdtPr>
+          <w:id w:val="2133046291"/>
+          <w:citation/>
+        </w:sdtPr>
+        <w:sdtContent>
+          <w:r>
+            <w:fldChar w:fldCharType="begin"/>
+          </w:r>
+          <w:r>
+            <w:instrText xml:space="preserve"> CITATION Tra16 \l 6153 </w:instrText>
+          </w:r>
+          <w:r>
+            <w:fldChar w:fldCharType="separate"/>
+          </w:r>
+          <w:r>
+            <w:rPr>
+              <w:noProof/>
+            </w:rPr>
+            <w:t>(Trani, 2016)</w:t>
+          </w:r>
+          <w:r>
+            <w:fldChar w:fldCharType="end"/>
+          </w:r>
+        </w:sdtContent>
+      </w:sdt>
+    </w:p>
+    <w:p>
+      <w:sdt>
+        <w:sdtPr>
+          <w:id w:val="760576248"/>
+          <w:citation/>
+        </w:sdtPr>
+        <w:sdtContent>
+          <w:r>
+            <w:fldChar w:fldCharType="begin"/>
+          </w:r>
+          <w:r>
+            <w:instrText xml:space="preserve"> CITATION Mat20 \l 6153 </w:instrText>
+          </w:r>
+          <w:r>
+            <w:fldChar w:fldCharType="separate"/>
+          </w:r>
+          <w:r>
+            <w:rPr>
+              <w:noProof/>
+            </w:rPr>
+            <w:t>(Math.com, n.d.)</w:t>
+          </w:r>
+          <w:r>
+            <w:fldChar w:fldCharType="end"/>
+          </w:r>
+        </w:sdtContent>
+      </w:sdt>
+    </w:p>
+    <w:p>
+      <w:sdt>
+        <w:sdtPr>
+          <w:id w:val="-1625691951"/>
+          <w:citation/>
+        </w:sdtPr>
+        <w:sdtContent>
+          <w:r>
+            <w:fldChar w:fldCharType="begin"/>
+          </w:r>
+          <w:r>
+            <w:instrText xml:space="preserve"> CITATION Hun18 \l 6153 </w:instrText>
+          </w:r>
+          <w:r>
+            <w:fldChar w:fldCharType="separate"/>
+          </w:r>
+          <w:r>
+            <w:rPr>
+              <w:noProof/>
+            </w:rPr>
+            <w:t xml:space="preserve"> </w:t>
+          </w:r>
+          <w:r>
+            <w:rPr>
+              <w:noProof/>
+            </w:rPr>
+            <w:t>(Hunneycutt, 2018)</w:t>
           </w:r>
           <w:r>
             <w:fldChar w:fldCharType="end"/>
@@ -927,6 +1156,56 @@
     </w:sectPr>
   </w:body>
 </w:document>
+</file>
+
+<file path=word/endnotes.xml><?xml version="1.0" encoding="utf-8"?>
+<w:endnotes xmlns:wpc="http://schemas.microsoft.com/office/word/2010/wordprocessingCanvas" xmlns:cx="http://schemas.microsoft.com/office/drawing/2014/chartex" xmlns:cx1="http://schemas.microsoft.com/office/drawing/2015/9/8/chartex" xmlns:mc="http://schemas.openxmlformats.org/markup-compatibility/2006" xmlns:o="urn:schemas-microsoft-com:office:office" xmlns:r="http://schemas.openxmlformats.org/officeDocument/2006/relationships" xmlns:m="http://schemas.openxmlformats.org/officeDocument/2006/math" xmlns:v="urn:schemas-microsoft-com:vml" xmlns:wp14="http://schemas.microsoft.com/office/word/2010/wordprocessingDrawing" xmlns:wp="http://schemas.openxmlformats.org/drawingml/2006/wordprocessingDrawing" xmlns:w10="urn:schemas-microsoft-com:office:word" xmlns:w="http://schemas.openxmlformats.org/wordprocessingml/2006/main" xmlns:w14="http://schemas.microsoft.com/office/word/2010/wordml" xmlns:w15="http://schemas.microsoft.com/office/word/2012/wordml" xmlns:w16se="http://schemas.microsoft.com/office/word/2015/wordml/symex" xmlns:wpg="http://schemas.microsoft.com/office/word/2010/wordprocessingGroup" xmlns:wpi="http://schemas.microsoft.com/office/word/2010/wordprocessingInk" xmlns:wne="http://schemas.microsoft.com/office/word/2006/wordml" xmlns:wps="http://schemas.microsoft.com/office/word/2010/wordprocessingShape" mc:Ignorable="w14 w15 w16se wp14">
+  <w:endnote w:type="separator" w:id="-1">
+    <w:p>
+      <w:pPr>
+        <w:spacing w:after="0" w:line="240" w:lineRule="auto"/>
+      </w:pPr>
+      <w:r>
+        <w:separator/>
+      </w:r>
+    </w:p>
+  </w:endnote>
+  <w:endnote w:type="continuationSeparator" w:id="0">
+    <w:p>
+      <w:pPr>
+        <w:spacing w:after="0" w:line="240" w:lineRule="auto"/>
+      </w:pPr>
+      <w:r>
+        <w:continuationSeparator/>
+      </w:r>
+    </w:p>
+  </w:endnote>
+</w:endnotes>
+</file>
+
+<file path=word/footnotes.xml><?xml version="1.0" encoding="utf-8"?>
+<w:footnotes xmlns:wpc="http://schemas.microsoft.com/office/word/2010/wordprocessingCanvas" xmlns:cx="http://schemas.microsoft.com/office/drawing/2014/chartex" xmlns:cx1="http://schemas.microsoft.com/office/drawing/2015/9/8/chartex" xmlns:mc="http://schemas.openxmlformats.org/markup-compatibility/2006" xmlns:o="urn:schemas-microsoft-com:office:office" xmlns:r="http://schemas.openxmlformats.org/officeDocument/2006/relationships" xmlns:m="http://schemas.openxmlformats.org/officeDocument/2006/math" xmlns:v="urn:schemas-microsoft-com:vml" xmlns:wp14="http://schemas.microsoft.com/office/word/2010/wordprocessingDrawing" xmlns:wp="http://schemas.openxmlformats.org/drawingml/2006/wordprocessingDrawing" xmlns:w10="urn:schemas-microsoft-com:office:word" xmlns:w="http://schemas.openxmlformats.org/wordprocessingml/2006/main" xmlns:w14="http://schemas.microsoft.com/office/word/2010/wordml" xmlns:w15="http://schemas.microsoft.com/office/word/2012/wordml" xmlns:w16se="http://schemas.microsoft.com/office/word/2015/wordml/symex" xmlns:wpg="http://schemas.microsoft.com/office/word/2010/wordprocessingGroup" xmlns:wpi="http://schemas.microsoft.com/office/word/2010/wordprocessingInk" xmlns:wne="http://schemas.microsoft.com/office/word/2006/wordml" xmlns:wps="http://schemas.microsoft.com/office/word/2010/wordprocessingShape" mc:Ignorable="w14 w15 w16se wp14">
+  <w:footnote w:type="separator" w:id="-1">
+    <w:p>
+      <w:pPr>
+        <w:spacing w:after="0" w:line="240" w:lineRule="auto"/>
+      </w:pPr>
+      <w:r>
+        <w:separator/>
+      </w:r>
+    </w:p>
+  </w:footnote>
+  <w:footnote w:type="continuationSeparator" w:id="0">
+    <w:p>
+      <w:pPr>
+        <w:spacing w:after="0" w:line="240" w:lineRule="auto"/>
+      </w:pPr>
+      <w:r>
+        <w:continuationSeparator/>
+      </w:r>
+    </w:p>
+  </w:footnote>
+</w:footnotes>
 </file>
 
 <file path=word/styles.xml><?xml version="1.0" encoding="utf-8"?>
@@ -1393,6 +1672,45 @@
     <w:uiPriority w:val="37"/>
     <w:unhideWhenUsed/>
     <w:rsid w:val="0026736F"/>
+  </w:style>
+  <w:style w:type="paragraph" w:styleId="FootnoteText">
+    <w:name w:val="footnote text"/>
+    <w:basedOn w:val="Normal"/>
+    <w:link w:val="FootnoteTextChar"/>
+    <w:uiPriority w:val="99"/>
+    <w:semiHidden/>
+    <w:unhideWhenUsed/>
+    <w:rsid w:val="00290D9D"/>
+    <w:pPr>
+      <w:spacing w:after="0" w:line="240" w:lineRule="auto"/>
+    </w:pPr>
+    <w:rPr>
+      <w:sz w:val="20"/>
+      <w:szCs w:val="20"/>
+    </w:rPr>
+  </w:style>
+  <w:style w:type="character" w:customStyle="1" w:styleId="FootnoteTextChar">
+    <w:name w:val="Footnote Text Char"/>
+    <w:basedOn w:val="DefaultParagraphFont"/>
+    <w:link w:val="FootnoteText"/>
+    <w:uiPriority w:val="99"/>
+    <w:semiHidden/>
+    <w:rsid w:val="00290D9D"/>
+    <w:rPr>
+      <w:sz w:val="20"/>
+      <w:szCs w:val="20"/>
+    </w:rPr>
+  </w:style>
+  <w:style w:type="character" w:styleId="FootnoteReference">
+    <w:name w:val="footnote reference"/>
+    <w:basedOn w:val="DefaultParagraphFont"/>
+    <w:uiPriority w:val="99"/>
+    <w:semiHidden/>
+    <w:unhideWhenUsed/>
+    <w:rsid w:val="00290D9D"/>
+    <w:rPr>
+      <w:vertAlign w:val="superscript"/>
+    </w:rPr>
   </w:style>
 </w:styles>
 </file>
@@ -1906,7 +2224,7 @@
     <b:MonthAccessed>October</b:MonthAccessed>
     <b:DayAccessed>07</b:DayAccessed>
     <b:URL>http://www.math.com/school/subject1/lessons/S1U1L9DP.html</b:URL>
-    <b:RefOrder>9</b:RefOrder>
+    <b:RefOrder>11</b:RefOrder>
   </b:Source>
   <b:Source>
     <b:Tag>per17</b:Tag>
@@ -1967,7 +2285,7 @@
     </b:Author>
     <b:Month>October</b:Month>
     <b:Day>20</b:Day>
-    <b:RefOrder>10</b:RefOrder>
+    <b:RefOrder>13</b:RefOrder>
   </b:Source>
   <b:Source>
     <b:Tag>Pyt201</b:Tag>
@@ -2094,7 +2412,7 @@
         </b:NameList>
       </b:Author>
     </b:Author>
-    <b:RefOrder>8</b:RefOrder>
+    <b:RefOrder>9</b:RefOrder>
   </b:Source>
   <b:Source>
     <b:Tag>Wik201</b:Tag>
@@ -2111,7 +2429,51 @@
     <b:MonthAccessed>November</b:MonthAccessed>
     <b:DayAccessed>08</b:DayAccessed>
     <b:URL>https://en.wikipedia.org/w/index.php?title=Chi-squared_test&amp;oldid=983024096</b:URL>
-    <b:RefOrder>11</b:RefOrder>
+    <b:RefOrder>8</b:RefOrder>
+  </b:Source>
+  <b:Source>
+    <b:Tag>Tra16</b:Tag>
+    <b:SourceType>InternetSite</b:SourceType>
+    <b:Guid>{3009553F-33FB-45D8-A0B9-D88237C061B0}</b:Guid>
+    <b:Title>ipython notebook align table to the left of cell</b:Title>
+    <b:Year>2016</b:Year>
+    <b:YearAccessed>2020</b:YearAccessed>
+    <b:MonthAccessed>November</b:MonthAccessed>
+    <b:DayAccessed>08</b:DayAccessed>
+    <b:URL>https://stackoverflow.com/questions/21892570/ipython-notebook-align-table-to-the-left-of-cell</b:URL>
+    <b:Author>
+      <b:Author>
+        <b:NameList>
+          <b:Person>
+            <b:Last>Trani</b:Last>
+            <b:First>Roberto</b:First>
+          </b:Person>
+        </b:NameList>
+      </b:Author>
+    </b:Author>
+    <b:RefOrder>10</b:RefOrder>
+  </b:Source>
+  <b:Source>
+    <b:Tag>Hun18</b:Tag>
+    <b:SourceType>InternetSite</b:SourceType>
+    <b:Guid>{191D5DD1-8C4D-4665-9FDA-47632CF252B4}</b:Guid>
+    <b:Title>Running Chi-Square Tests with Die Roll Data in Python</b:Title>
+    <b:Year>2018</b:Year>
+    <b:YearAccessed>2020</b:YearAccessed>
+    <b:MonthAccessed>November</b:MonthAccessed>
+    <b:DayAccessed>08</b:DayAccessed>
+    <b:URL>https://towardsdatascience.com/running-chi-square-tests-in-python-with-die-roll-data-b9903817c51b</b:URL>
+    <b:Author>
+      <b:Author>
+        <b:NameList>
+          <b:Person>
+            <b:Last>Hunneycutt</b:Last>
+            <b:First>Jake</b:First>
+          </b:Person>
+        </b:NameList>
+      </b:Author>
+    </b:Author>
+    <b:RefOrder>12</b:RefOrder>
   </b:Source>
 </b:Sources>
 </file>
@@ -2161,7 +2523,7 @@
 </file>
 
 <file path=customXml/itemProps4.xml><?xml version="1.0" encoding="utf-8"?>
-<ds:datastoreItem xmlns:ds="http://schemas.openxmlformats.org/officeDocument/2006/customXml" ds:itemID="{38402E53-FCB3-4F21-BEF3-2480C41A250C}">
+<ds:datastoreItem xmlns:ds="http://schemas.openxmlformats.org/officeDocument/2006/customXml" ds:itemID="{754D9589-0D7F-4E22-BCF3-0CFE7E1B2AEA}">
   <ds:schemaRefs>
     <ds:schemaRef ds:uri="http://schemas.openxmlformats.org/officeDocument/2006/bibliography"/>
   </ds:schemaRefs>

</xml_diff>

<commit_message>
Completion of Task 2
</commit_message>
<xml_diff>
--- a/Resources/References.docx
+++ b/Resources/References.docx
@@ -26,8 +26,6 @@
           <w:r>
             <w:t>References</w:t>
           </w:r>
-          <w:bookmarkStart w:id="0" w:name="_GoBack"/>
-          <w:bookmarkEnd w:id="0"/>
         </w:p>
         <w:sdt>
           <w:sdtPr>
@@ -776,6 +774,8 @@
                 <w:t>[Accessed 11 October 2020].</w:t>
               </w:r>
             </w:p>
+            <w:bookmarkStart w:id="0" w:name="_GoBack"/>
+            <w:bookmarkEnd w:id="0"/>
             <w:p>
               <w:r>
                 <w:rPr>
@@ -1129,12 +1129,6 @@
           </w:r>
           <w:r>
             <w:fldChar w:fldCharType="separate"/>
-          </w:r>
-          <w:r>
-            <w:rPr>
-              <w:noProof/>
-            </w:rPr>
-            <w:t xml:space="preserve"> </w:t>
           </w:r>
           <w:r>
             <w:rPr>
@@ -2523,7 +2517,7 @@
 </file>
 
 <file path=customXml/itemProps4.xml><?xml version="1.0" encoding="utf-8"?>
-<ds:datastoreItem xmlns:ds="http://schemas.openxmlformats.org/officeDocument/2006/customXml" ds:itemID="{754D9589-0D7F-4E22-BCF3-0CFE7E1B2AEA}">
+<ds:datastoreItem xmlns:ds="http://schemas.openxmlformats.org/officeDocument/2006/customXml" ds:itemID="{A73883C5-35D4-4720-88F5-4B164F01A075}">
   <ds:schemaRefs>
     <ds:schemaRef ds:uri="http://schemas.openxmlformats.org/officeDocument/2006/bibliography"/>
   </ds:schemaRefs>

</xml_diff>